<commit_message>
\n -> <br>; Github: GHCR + repos
</commit_message>
<xml_diff>
--- a/sync.docx
+++ b/sync.docx
@@ -222,7 +222,7 @@
       </w:r>
     </w:p>
     <w:bookmarkEnd w:id="23"/>
-    <w:bookmarkStart w:id="33" w:name="sec-architecture"/>
+    <w:bookmarkStart w:id="37" w:name="sec-architecture"/>
     <w:p>
       <w:pPr>
         <w:pStyle w:val="Heading2"/>
@@ -260,7 +260,7 @@
             <w:r>
               <w:drawing>
                 <wp:inline>
-                  <wp:extent cx="5334000" cy="5029962"/>
+                  <wp:extent cx="5334000" cy="4069842"/>
                   <wp:effectExtent b="0" l="0" r="0" t="0"/>
                   <wp:docPr descr="" title="" id="25" name="Picture"/>
                   <a:graphic>
@@ -281,7 +281,7 @@
                         <pic:spPr bwMode="auto">
                           <a:xfrm>
                             <a:off x="0" y="0"/>
-                            <a:ext cx="5334000" cy="5029962"/>
+                            <a:ext cx="5334000" cy="4069842"/>
                           </a:xfrm>
                           <a:prstGeom prst="rect">
                             <a:avLst/>
@@ -310,14 +310,14 @@
               <w:pStyle w:val="ImageCaption"/>
             </w:pPr>
             <w:r>
-              <w:t xml:space="preserve">Figure 1: Overall server architecture showing developer laptop, external AWS server, and internal BOEM server with Docker services and data flows.</w:t>
+              <w:t xml:space="preserve">Figure 1: Overall server architecture showing developer laptop, GitHub (repos + container registry), external AWS server, and internal BOEM server with Docker services and data flows.</w:t>
             </w:r>
           </w:p>
           <w:bookmarkEnd w:id="27"/>
         </w:tc>
       </w:tr>
     </w:tbl>
-    <w:bookmarkStart w:id="30" w:name="current-state-external-only"/>
+    <w:bookmarkStart w:id="34" w:name="current-state-external-only"/>
     <w:p>
       <w:pPr>
         <w:pStyle w:val="Heading3"/>
@@ -802,7 +802,7 @@
         <w:pStyle w:val="BodyText"/>
       </w:pPr>
       <w:r>
-        <w:t xml:space="preserve">Static web content is currently served via GitHub Pages:</w:t>
+        <w:t xml:space="preserve">The current deployment workflow uses two channels:</w:t>
       </w:r>
     </w:p>
     <w:p>
@@ -813,7 +813,144 @@
           <w:numId w:val="1002"/>
         </w:numPr>
       </w:pPr>
+      <w:r>
+        <w:rPr>
+          <w:b/>
+          <w:bCs/>
+        </w:rPr>
+        <w:t xml:space="preserve">Data files</w:t>
+      </w:r>
+      <w:r>
+        <w:t xml:space="preserve"> </w:t>
+      </w:r>
+      <w:r>
+        <w:t xml:space="preserve">— the developer runs</w:t>
+      </w:r>
+      <w:r>
+        <w:t xml:space="preserve"> </w:t>
+      </w:r>
       <w:hyperlink r:id="rId29">
+        <w:r>
+          <w:rPr>
+            <w:rStyle w:val="VerbatimChar"/>
+          </w:rPr>
+          <w:t xml:space="preserve">deploy_to_server.sh</w:t>
+        </w:r>
+      </w:hyperlink>
+      <w:r>
+        <w:t xml:space="preserve">, which uses</w:t>
+      </w:r>
+      <w:r>
+        <w:t xml:space="preserve"> </w:t>
+      </w:r>
+      <w:r>
+        <w:rPr>
+          <w:rStyle w:val="VerbatimChar"/>
+        </w:rPr>
+        <w:t xml:space="preserve">rsync</w:t>
+      </w:r>
+      <w:r>
+        <w:t xml:space="preserve"> </w:t>
+      </w:r>
+      <w:r>
+        <w:t xml:space="preserve">over SSH to push derived data (DuckDB, GeoPackage, CSV, TIF) from the developer laptop to the external server’s</w:t>
+      </w:r>
+      <w:r>
+        <w:t xml:space="preserve"> </w:t>
+      </w:r>
+      <w:r>
+        <w:rPr>
+          <w:rStyle w:val="VerbatimChar"/>
+        </w:rPr>
+        <w:t xml:space="preserve">/share/data</w:t>
+      </w:r>
+      <w:r>
+        <w:t xml:space="preserve"> </w:t>
+      </w:r>
+      <w:r>
+        <w:t xml:space="preserve">directory, then restarts the Shiny container.</w:t>
+      </w:r>
+    </w:p>
+    <w:p>
+      <w:pPr>
+        <w:pStyle w:val="Compact"/>
+        <w:numPr>
+          <w:ilvl w:val="0"/>
+          <w:numId w:val="1002"/>
+        </w:numPr>
+      </w:pPr>
+      <w:r>
+        <w:rPr>
+          <w:b/>
+          <w:bCs/>
+        </w:rPr>
+        <w:t xml:space="preserve">App source code</w:t>
+      </w:r>
+      <w:r>
+        <w:t xml:space="preserve"> </w:t>
+      </w:r>
+      <w:r>
+        <w:t xml:space="preserve">— the developer pushes to</w:t>
+      </w:r>
+      <w:r>
+        <w:t xml:space="preserve"> </w:t>
+      </w:r>
+      <w:hyperlink r:id="rId30">
+        <w:r>
+          <w:rPr>
+            <w:rStyle w:val="Hyperlink"/>
+          </w:rPr>
+          <w:t xml:space="preserve">GitHub</w:t>
+        </w:r>
+      </w:hyperlink>
+      <w:r>
+        <w:t xml:space="preserve">, then SSHs into the external server to run</w:t>
+      </w:r>
+      <w:r>
+        <w:t xml:space="preserve"> </w:t>
+      </w:r>
+      <w:r>
+        <w:rPr>
+          <w:rStyle w:val="VerbatimChar"/>
+        </w:rPr>
+        <w:t xml:space="preserve">git pull</w:t>
+      </w:r>
+      <w:r>
+        <w:t xml:space="preserve"> </w:t>
+      </w:r>
+      <w:r>
+        <w:t xml:space="preserve">in</w:t>
+      </w:r>
+      <w:r>
+        <w:t xml:space="preserve"> </w:t>
+      </w:r>
+      <w:r>
+        <w:rPr>
+          <w:rStyle w:val="VerbatimChar"/>
+        </w:rPr>
+        <w:t xml:space="preserve">/share/github/MarineSensitivity/apps</w:t>
+      </w:r>
+      <w:r>
+        <w:t xml:space="preserve">. The Shiny Server watches the app directories and picks up changes automatically.</w:t>
+      </w:r>
+    </w:p>
+    <w:p>
+      <w:pPr>
+        <w:pStyle w:val="FirstParagraph"/>
+      </w:pPr>
+      <w:r>
+        <w:t xml:space="preserve">Static web content is currently served via GitHub Pages:</w:t>
+      </w:r>
+    </w:p>
+    <w:p>
+      <w:pPr>
+        <w:pStyle w:val="Compact"/>
+        <w:numPr>
+          <w:ilvl w:val="0"/>
+          <w:numId w:val="1003"/>
+        </w:numPr>
+      </w:pPr>
+      <w:hyperlink r:id="rId31">
         <w:r>
           <w:rPr>
             <w:rStyle w:val="Hyperlink"/>
@@ -825,7 +962,18 @@
         <w:t xml:space="preserve"> </w:t>
       </w:r>
       <w:r>
-        <w:t xml:space="preserve">— project homepage</w:t>
+        <w:t xml:space="preserve">— project homepage (</w:t>
+      </w:r>
+      <w:hyperlink r:id="rId32">
+        <w:r>
+          <w:rPr>
+            <w:rStyle w:val="Hyperlink"/>
+          </w:rPr>
+          <w:t xml:space="preserve">MarineSensitivity.github.io</w:t>
+        </w:r>
+      </w:hyperlink>
+      <w:r>
+        <w:t xml:space="preserve">)</w:t>
       </w:r>
     </w:p>
     <w:p>
@@ -833,7 +981,7 @@
         <w:pStyle w:val="Compact"/>
         <w:numPr>
           <w:ilvl w:val="0"/>
-          <w:numId w:val="1002"/>
+          <w:numId w:val="1003"/>
         </w:numPr>
       </w:pPr>
       <w:hyperlink r:id="rId22">
@@ -848,11 +996,22 @@
         <w:t xml:space="preserve"> </w:t>
       </w:r>
       <w:r>
-        <w:t xml:space="preserve">— project documentation</w:t>
-      </w:r>
-    </w:p>
-    <w:bookmarkEnd w:id="30"/>
-    <w:bookmarkStart w:id="32" w:name="target-state-internal-production"/>
+        <w:t xml:space="preserve">— project documentation (</w:t>
+      </w:r>
+      <w:hyperlink r:id="rId33">
+        <w:r>
+          <w:rPr>
+            <w:rStyle w:val="Hyperlink"/>
+          </w:rPr>
+          <w:t xml:space="preserve">MarineSensitivity/docs</w:t>
+        </w:r>
+      </w:hyperlink>
+      <w:r>
+        <w:t xml:space="preserve">)</w:t>
+      </w:r>
+    </w:p>
+    <w:bookmarkEnd w:id="34"/>
+    <w:bookmarkStart w:id="36" w:name="target-state-internal-production"/>
     <w:p>
       <w:pPr>
         <w:pStyle w:val="Heading3"/>
@@ -871,7 +1030,7 @@
       <w:r>
         <w:t xml:space="preserve"> </w:t>
       </w:r>
-      <w:hyperlink r:id="rId31">
+      <w:hyperlink r:id="rId35">
         <w:r>
           <w:rPr>
             <w:rStyle w:val="VerbatimChar"/>
@@ -1079,7 +1238,7 @@
         <w:pStyle w:val="Compact"/>
         <w:numPr>
           <w:ilvl w:val="0"/>
-          <w:numId w:val="1003"/>
+          <w:numId w:val="1004"/>
         </w:numPr>
       </w:pPr>
       <w:r>
@@ -1101,7 +1260,7 @@
         <w:pStyle w:val="Compact"/>
         <w:numPr>
           <w:ilvl w:val="0"/>
-          <w:numId w:val="1003"/>
+          <w:numId w:val="1004"/>
         </w:numPr>
       </w:pPr>
       <w:r>
@@ -1123,7 +1282,7 @@
         <w:pStyle w:val="Compact"/>
         <w:numPr>
           <w:ilvl w:val="0"/>
-          <w:numId w:val="1003"/>
+          <w:numId w:val="1004"/>
         </w:numPr>
       </w:pPr>
       <w:r>
@@ -1145,7 +1304,7 @@
         <w:pStyle w:val="Compact"/>
         <w:numPr>
           <w:ilvl w:val="0"/>
-          <w:numId w:val="1003"/>
+          <w:numId w:val="1004"/>
         </w:numPr>
       </w:pPr>
       <w:r>
@@ -1167,7 +1326,7 @@
         <w:pStyle w:val="Compact"/>
         <w:numPr>
           <w:ilvl w:val="0"/>
-          <w:numId w:val="1003"/>
+          <w:numId w:val="1004"/>
         </w:numPr>
       </w:pPr>
       <w:r>
@@ -1224,9 +1383,9 @@
         <w:t xml:space="preserve">(an embedded analytical database read directly by Shiny apps).</w:t>
       </w:r>
     </w:p>
-    <w:bookmarkEnd w:id="32"/>
-    <w:bookmarkEnd w:id="33"/>
-    <w:bookmarkStart w:id="39" w:name="sec-sync-overview"/>
+    <w:bookmarkEnd w:id="36"/>
+    <w:bookmarkEnd w:id="37"/>
+    <w:bookmarkStart w:id="43" w:name="sec-sync-overview"/>
     <w:p>
       <w:pPr>
         <w:pStyle w:val="Heading2"/>
@@ -1272,7 +1431,7 @@
       <w:tr>
         <w:tc>
           <w:tcPr/>
-          <w:bookmarkStart w:id="37" w:name="fig-sync"/>
+          <w:bookmarkStart w:id="41" w:name="fig-sync"/>
           <w:p>
             <w:pPr>
               <w:jc w:val="center"/>
@@ -1280,20 +1439,20 @@
             <w:r>
               <w:drawing>
                 <wp:inline>
-                  <wp:extent cx="5334000" cy="4971288"/>
+                  <wp:extent cx="5334000" cy="4368546"/>
                   <wp:effectExtent b="0" l="0" r="0" t="0"/>
-                  <wp:docPr descr="" title="" id="35" name="Picture"/>
+                  <wp:docPr descr="" title="" id="39" name="Picture"/>
                   <a:graphic>
                     <a:graphicData uri="http://schemas.openxmlformats.org/drawingml/2006/picture">
                       <pic:pic>
                         <pic:nvPicPr>
-                          <pic:cNvPr descr="sync_files/figure-docx/mermaid-figure-3.png" id="36" name="Picture"/>
+                          <pic:cNvPr descr="sync_files/figure-docx/mermaid-figure-3.png" id="40" name="Picture"/>
                           <pic:cNvPicPr>
                             <a:picLocks noChangeArrowheads="1" noChangeAspect="1"/>
                           </pic:cNvPicPr>
                         </pic:nvPicPr>
                         <pic:blipFill>
-                          <a:blip r:embed="rId34"/>
+                          <a:blip r:embed="rId38"/>
                           <a:stretch>
                             <a:fillRect/>
                           </a:stretch>
@@ -1301,7 +1460,7 @@
                         <pic:spPr bwMode="auto">
                           <a:xfrm>
                             <a:off x="0" y="0"/>
-                            <a:ext cx="5334000" cy="4971288"/>
+                            <a:ext cx="5334000" cy="4368546"/>
                           </a:xfrm>
                           <a:prstGeom prst="rect">
                             <a:avLst/>
@@ -1330,14 +1489,14 @@
               <w:pStyle w:val="ImageCaption"/>
             </w:pPr>
             <w:r>
-              <w:t xml:space="preserve">Figure 2: Synchronization flow between internal BOEM server and external AWS server. All connections are initiated by the internal server (outbound only).</w:t>
-            </w:r>
-          </w:p>
-          <w:bookmarkEnd w:id="37"/>
+              <w:t xml:space="preserve">Figure 2: Synchronization flow between internal BOEM server, external AWS server, and GitHub. All connections are initiated by the internal server (outbound only).</w:t>
+            </w:r>
+          </w:p>
+          <w:bookmarkEnd w:id="41"/>
         </w:tc>
       </w:tr>
     </w:tbl>
-    <w:bookmarkStart w:id="38" w:name="sync-summary"/>
+    <w:bookmarkStart w:id="42" w:name="sync-summary"/>
     <w:p>
       <w:pPr>
         <w:pStyle w:val="Heading3"/>
@@ -1354,11 +1513,12 @@
         <w:tblLook w:firstRow="1" w:lastRow="0" w:firstColumn="0" w:lastColumn="0" w:noHBand="0" w:noVBand="0" w:val="0020"/>
       </w:tblPr>
       <w:tblGrid>
-        <w:gridCol w:w="2217"/>
-        <w:gridCol w:w="1900"/>
-        <w:gridCol w:w="1372"/>
-        <w:gridCol w:w="1372"/>
-        <w:gridCol w:w="1056"/>
+        <w:gridCol w:w="2003"/>
+        <w:gridCol w:w="1717"/>
+        <w:gridCol w:w="763"/>
+        <w:gridCol w:w="1240"/>
+        <w:gridCol w:w="1240"/>
+        <w:gridCol w:w="954"/>
       </w:tblGrid>
       <w:tr>
         <w:trPr>
@@ -1393,6 +1553,17 @@
               <w:pStyle w:val="Compact"/>
             </w:pPr>
             <w:r>
+              <w:t xml:space="preserve">Source</w:t>
+            </w:r>
+          </w:p>
+        </w:tc>
+        <w:tc>
+          <w:tcPr/>
+          <w:p>
+            <w:pPr>
+              <w:pStyle w:val="Compact"/>
+            </w:pPr>
+            <w:r>
               <w:t xml:space="preserve">Tool</w:t>
             </w:r>
           </w:p>
@@ -1439,7 +1610,18 @@
               <w:pStyle w:val="Compact"/>
             </w:pPr>
             <w:r>
-              <w:t xml:space="preserve">internal pulls from external</w:t>
+              <w:t xml:space="preserve">internal pulls</w:t>
+            </w:r>
+          </w:p>
+        </w:tc>
+        <w:tc>
+          <w:tcPr/>
+          <w:p>
+            <w:pPr>
+              <w:pStyle w:val="Compact"/>
+            </w:pPr>
+            <w:r>
+              <w:t xml:space="preserve">external server</w:t>
             </w:r>
           </w:p>
         </w:tc>
@@ -1496,7 +1678,18 @@
               <w:pStyle w:val="Compact"/>
             </w:pPr>
             <w:r>
-              <w:t xml:space="preserve">internal pulls from external</w:t>
+              <w:t xml:space="preserve">internal pulls</w:t>
+            </w:r>
+          </w:p>
+        </w:tc>
+        <w:tc>
+          <w:tcPr/>
+          <w:p>
+            <w:pPr>
+              <w:pStyle w:val="Compact"/>
+            </w:pPr>
+            <w:r>
+              <w:t xml:space="preserve">external server</w:t>
             </w:r>
           </w:p>
         </w:tc>
@@ -1553,7 +1746,18 @@
               <w:pStyle w:val="Compact"/>
             </w:pPr>
             <w:r>
-              <w:t xml:space="preserve">internal pulls from external</w:t>
+              <w:t xml:space="preserve">internal pulls</w:t>
+            </w:r>
+          </w:p>
+        </w:tc>
+        <w:tc>
+          <w:tcPr/>
+          <w:p>
+            <w:pPr>
+              <w:pStyle w:val="Compact"/>
+            </w:pPr>
+            <w:r>
+              <w:t xml:space="preserve">external server</w:t>
             </w:r>
           </w:p>
         </w:tc>
@@ -1610,18 +1814,29 @@
               <w:pStyle w:val="Compact"/>
             </w:pPr>
             <w:r>
-              <w:t xml:space="preserve">internal pulls from external</w:t>
-            </w:r>
-          </w:p>
-        </w:tc>
-        <w:tc>
-          <w:tcPr/>
-          <w:p>
-            <w:pPr>
-              <w:pStyle w:val="Compact"/>
-            </w:pPr>
-            <w:r>
-              <w:t xml:space="preserve">rclone (sftp)</w:t>
+              <w:t xml:space="preserve">internal pulls</w:t>
+            </w:r>
+          </w:p>
+        </w:tc>
+        <w:tc>
+          <w:tcPr/>
+          <w:p>
+            <w:pPr>
+              <w:pStyle w:val="Compact"/>
+            </w:pPr>
+            <w:r>
+              <w:t xml:space="preserve">GitHub repos</w:t>
+            </w:r>
+          </w:p>
+        </w:tc>
+        <w:tc>
+          <w:tcPr/>
+          <w:p>
+            <w:pPr>
+              <w:pStyle w:val="Compact"/>
+            </w:pPr>
+            <w:r>
+              <w:t xml:space="preserve">git pull</w:t>
             </w:r>
           </w:p>
         </w:tc>
@@ -1643,7 +1858,7 @@
               <w:pStyle w:val="Compact"/>
             </w:pPr>
             <w:r>
-              <w:t xml:space="preserve">SSH</w:t>
+              <w:t xml:space="preserve">HTTPS</w:t>
             </w:r>
           </w:p>
         </w:tc>
@@ -1656,40 +1871,51 @@
               <w:pStyle w:val="Compact"/>
             </w:pPr>
             <w:r>
-              <w:t xml:space="preserve">Docker images</w:t>
-            </w:r>
-          </w:p>
-        </w:tc>
-        <w:tc>
-          <w:tcPr/>
-          <w:p>
-            <w:pPr>
-              <w:pStyle w:val="Compact"/>
-            </w:pPr>
-            <w:r>
-              <w:t xml:space="preserve">internal pulls from registry</w:t>
-            </w:r>
-          </w:p>
-        </w:tc>
-        <w:tc>
-          <w:tcPr/>
-          <w:p>
-            <w:pPr>
-              <w:pStyle w:val="Compact"/>
-            </w:pPr>
-            <w:r>
-              <w:t xml:space="preserve">Watchtower</w:t>
-            </w:r>
-          </w:p>
-        </w:tc>
-        <w:tc>
-          <w:tcPr/>
-          <w:p>
-            <w:pPr>
-              <w:pStyle w:val="Compact"/>
-            </w:pPr>
-            <w:r>
-              <w:t xml:space="preserve">every 6 hrs</w:t>
+              <w:t xml:space="preserve">Server config</w:t>
+            </w:r>
+          </w:p>
+        </w:tc>
+        <w:tc>
+          <w:tcPr/>
+          <w:p>
+            <w:pPr>
+              <w:pStyle w:val="Compact"/>
+            </w:pPr>
+            <w:r>
+              <w:t xml:space="preserve">internal pulls</w:t>
+            </w:r>
+          </w:p>
+        </w:tc>
+        <w:tc>
+          <w:tcPr/>
+          <w:p>
+            <w:pPr>
+              <w:pStyle w:val="Compact"/>
+            </w:pPr>
+            <w:r>
+              <w:t xml:space="preserve">GitHub repos</w:t>
+            </w:r>
+          </w:p>
+        </w:tc>
+        <w:tc>
+          <w:tcPr/>
+          <w:p>
+            <w:pPr>
+              <w:pStyle w:val="Compact"/>
+            </w:pPr>
+            <w:r>
+              <w:t xml:space="preserve">git pull</w:t>
+            </w:r>
+          </w:p>
+        </w:tc>
+        <w:tc>
+          <w:tcPr/>
+          <w:p>
+            <w:pPr>
+              <w:pStyle w:val="Compact"/>
+            </w:pPr>
+            <w:r>
+              <w:t xml:space="preserve">hourly</w:t>
             </w:r>
           </w:p>
         </w:tc>
@@ -1713,51 +1939,62 @@
               <w:pStyle w:val="Compact"/>
             </w:pPr>
             <w:r>
-              <w:t xml:space="preserve">Sync/Shiny/Docker logs</w:t>
-            </w:r>
-          </w:p>
-        </w:tc>
-        <w:tc>
-          <w:tcPr/>
-          <w:p>
-            <w:pPr>
-              <w:pStyle w:val="Compact"/>
-            </w:pPr>
-            <w:r>
-              <w:t xml:space="preserve">internal pushes to external</w:t>
-            </w:r>
-          </w:p>
-        </w:tc>
-        <w:tc>
-          <w:tcPr/>
-          <w:p>
-            <w:pPr>
-              <w:pStyle w:val="Compact"/>
-            </w:pPr>
-            <w:r>
-              <w:t xml:space="preserve">rclone (sftp)</w:t>
-            </w:r>
-          </w:p>
-        </w:tc>
-        <w:tc>
-          <w:tcPr/>
-          <w:p>
-            <w:pPr>
-              <w:pStyle w:val="Compact"/>
-            </w:pPr>
-            <w:r>
-              <w:t xml:space="preserve">hourly</w:t>
-            </w:r>
-          </w:p>
-        </w:tc>
-        <w:tc>
-          <w:tcPr/>
-          <w:p>
-            <w:pPr>
-              <w:pStyle w:val="Compact"/>
-            </w:pPr>
-            <w:r>
-              <w:t xml:space="preserve">SSH</w:t>
+              <w:t xml:space="preserve">Docker images</w:t>
+            </w:r>
+          </w:p>
+        </w:tc>
+        <w:tc>
+          <w:tcPr/>
+          <w:p>
+            <w:pPr>
+              <w:pStyle w:val="Compact"/>
+            </w:pPr>
+            <w:r>
+              <w:t xml:space="preserve">internal pulls</w:t>
+            </w:r>
+          </w:p>
+        </w:tc>
+        <w:tc>
+          <w:tcPr/>
+          <w:p>
+            <w:pPr>
+              <w:pStyle w:val="Compact"/>
+            </w:pPr>
+            <w:r>
+              <w:t xml:space="preserve">GitHub GHCR</w:t>
+            </w:r>
+          </w:p>
+        </w:tc>
+        <w:tc>
+          <w:tcPr/>
+          <w:p>
+            <w:pPr>
+              <w:pStyle w:val="Compact"/>
+            </w:pPr>
+            <w:r>
+              <w:t xml:space="preserve">Watchtower</w:t>
+            </w:r>
+          </w:p>
+        </w:tc>
+        <w:tc>
+          <w:tcPr/>
+          <w:p>
+            <w:pPr>
+              <w:pStyle w:val="Compact"/>
+            </w:pPr>
+            <w:r>
+              <w:t xml:space="preserve">every 6 hrs</w:t>
+            </w:r>
+          </w:p>
+        </w:tc>
+        <w:tc>
+          <w:tcPr/>
+          <w:p>
+            <w:pPr>
+              <w:pStyle w:val="Compact"/>
+            </w:pPr>
+            <w:r>
+              <w:t xml:space="preserve">HTTPS</w:t>
             </w:r>
           </w:p>
         </w:tc>
@@ -1770,6 +2007,74 @@
               <w:pStyle w:val="Compact"/>
             </w:pPr>
             <w:r>
+              <w:t xml:space="preserve">Sync/Shiny/Docker logs</w:t>
+            </w:r>
+          </w:p>
+        </w:tc>
+        <w:tc>
+          <w:tcPr/>
+          <w:p>
+            <w:pPr>
+              <w:pStyle w:val="Compact"/>
+            </w:pPr>
+            <w:r>
+              <w:t xml:space="preserve">internal pushes</w:t>
+            </w:r>
+          </w:p>
+        </w:tc>
+        <w:tc>
+          <w:tcPr/>
+          <w:p>
+            <w:pPr>
+              <w:pStyle w:val="Compact"/>
+            </w:pPr>
+            <w:r>
+              <w:t xml:space="preserve">external server</w:t>
+            </w:r>
+          </w:p>
+        </w:tc>
+        <w:tc>
+          <w:tcPr/>
+          <w:p>
+            <w:pPr>
+              <w:pStyle w:val="Compact"/>
+            </w:pPr>
+            <w:r>
+              <w:t xml:space="preserve">rclone (sftp)</w:t>
+            </w:r>
+          </w:p>
+        </w:tc>
+        <w:tc>
+          <w:tcPr/>
+          <w:p>
+            <w:pPr>
+              <w:pStyle w:val="Compact"/>
+            </w:pPr>
+            <w:r>
+              <w:t xml:space="preserve">hourly</w:t>
+            </w:r>
+          </w:p>
+        </w:tc>
+        <w:tc>
+          <w:tcPr/>
+          <w:p>
+            <w:pPr>
+              <w:pStyle w:val="Compact"/>
+            </w:pPr>
+            <w:r>
+              <w:t xml:space="preserve">SSH</w:t>
+            </w:r>
+          </w:p>
+        </w:tc>
+      </w:tr>
+      <w:tr>
+        <w:tc>
+          <w:tcPr/>
+          <w:p>
+            <w:pPr>
+              <w:pStyle w:val="Compact"/>
+            </w:pPr>
+            <w:r>
               <w:t xml:space="preserve">Heartbeat</w:t>
             </w:r>
           </w:p>
@@ -1781,7 +2086,18 @@
               <w:pStyle w:val="Compact"/>
             </w:pPr>
             <w:r>
-              <w:t xml:space="preserve">internal pushes to external</w:t>
+              <w:t xml:space="preserve">internal pushes</w:t>
+            </w:r>
+          </w:p>
+        </w:tc>
+        <w:tc>
+          <w:tcPr/>
+          <w:p>
+            <w:pPr>
+              <w:pStyle w:val="Compact"/>
+            </w:pPr>
+            <w:r>
+              <w:t xml:space="preserve">external server</w:t>
             </w:r>
           </w:p>
         </w:tc>
@@ -1820,9 +2136,9 @@
         </w:tc>
       </w:tr>
     </w:tbl>
-    <w:bookmarkEnd w:id="38"/>
-    <w:bookmarkEnd w:id="39"/>
-    <w:bookmarkStart w:id="53" w:name="sec-implementation"/>
+    <w:bookmarkEnd w:id="42"/>
+    <w:bookmarkEnd w:id="43"/>
+    <w:bookmarkStart w:id="57" w:name="sec-implementation"/>
     <w:p>
       <w:pPr>
         <w:pStyle w:val="Heading2"/>
@@ -1831,7 +2147,7 @@
         <w:t xml:space="preserve">4 Implementation</w:t>
       </w:r>
     </w:p>
-    <w:bookmarkStart w:id="40" w:name="prerequisites"/>
+    <w:bookmarkStart w:id="44" w:name="prerequisites"/>
     <w:p>
       <w:pPr>
         <w:pStyle w:val="Heading3"/>
@@ -2088,8 +2404,8 @@
         <w:t xml:space="preserve"> /share/data /share/public/www /share/shiny_apps /share/logs</w:t>
       </w:r>
     </w:p>
-    <w:bookmarkEnd w:id="40"/>
-    <w:bookmarkStart w:id="41" w:name="ssh-key-setup"/>
+    <w:bookmarkEnd w:id="44"/>
+    <w:bookmarkStart w:id="45" w:name="ssh-key-setup"/>
     <w:p>
       <w:pPr>
         <w:pStyle w:val="Heading3"/>
@@ -2237,8 +2553,8 @@
         <w:t xml:space="preserve"> ~/.ssh/msens_sync.pub ubuntu@msens1.marinesensitivity.org</w:t>
       </w:r>
     </w:p>
-    <w:bookmarkEnd w:id="41"/>
-    <w:bookmarkStart w:id="42" w:name="sec-rclone"/>
+    <w:bookmarkEnd w:id="45"/>
+    <w:bookmarkStart w:id="46" w:name="sec-rclone"/>
     <w:p>
       <w:pPr>
         <w:pStyle w:val="Heading3"/>
@@ -2414,8 +2730,8 @@
         <w:t xml:space="preserve"> lsd ext_dev:/share/data/derived/</w:t>
       </w:r>
     </w:p>
-    <w:bookmarkEnd w:id="42"/>
-    <w:bookmarkStart w:id="47" w:name="sync-scripts"/>
+    <w:bookmarkEnd w:id="46"/>
+    <w:bookmarkStart w:id="51" w:name="sync-scripts"/>
     <w:p>
       <w:pPr>
         <w:pStyle w:val="Heading3"/>
@@ -2434,7 +2750,7 @@
       <w:r>
         <w:t xml:space="preserve"> </w:t>
       </w:r>
-      <w:hyperlink r:id="rId43">
+      <w:hyperlink r:id="rId47">
         <w:r>
           <w:rPr>
             <w:rStyle w:val="VerbatimChar"/>
@@ -2454,10 +2770,10 @@
         <w:pStyle w:val="Compact"/>
         <w:numPr>
           <w:ilvl w:val="0"/>
-          <w:numId w:val="1004"/>
+          <w:numId w:val="1005"/>
         </w:numPr>
       </w:pPr>
-      <w:hyperlink r:id="rId44">
+      <w:hyperlink r:id="rId48">
         <w:r>
           <w:rPr>
             <w:rStyle w:val="VerbatimChar"/>
@@ -2479,10 +2795,10 @@
         <w:pStyle w:val="Compact"/>
         <w:numPr>
           <w:ilvl w:val="0"/>
-          <w:numId w:val="1004"/>
+          <w:numId w:val="1005"/>
         </w:numPr>
       </w:pPr>
-      <w:hyperlink r:id="rId45">
+      <w:hyperlink r:id="rId49">
         <w:r>
           <w:rPr>
             <w:rStyle w:val="VerbatimChar"/>
@@ -2504,10 +2820,10 @@
         <w:pStyle w:val="Compact"/>
         <w:numPr>
           <w:ilvl w:val="0"/>
-          <w:numId w:val="1004"/>
+          <w:numId w:val="1005"/>
         </w:numPr>
       </w:pPr>
-      <w:hyperlink r:id="rId46">
+      <w:hyperlink r:id="rId50">
         <w:r>
           <w:rPr>
             <w:rStyle w:val="VerbatimChar"/>
@@ -2549,8 +2865,8 @@
         <w:t xml:space="preserve"> +x prod/sync-pull.sh prod/sync-push.sh prod/ping.sh</w:t>
       </w:r>
     </w:p>
-    <w:bookmarkEnd w:id="47"/>
-    <w:bookmarkStart w:id="50" w:name="sec-watchtower"/>
+    <w:bookmarkEnd w:id="51"/>
+    <w:bookmarkStart w:id="54" w:name="sec-watchtower"/>
     <w:p>
       <w:pPr>
         <w:pStyle w:val="Heading3"/>
@@ -2563,7 +2879,7 @@
       <w:pPr>
         <w:pStyle w:val="FirstParagraph"/>
       </w:pPr>
-      <w:hyperlink r:id="rId48">
+      <w:hyperlink r:id="rId52">
         <w:r>
           <w:rPr>
             <w:rStyle w:val="Hyperlink"/>
@@ -2580,7 +2896,7 @@
       <w:r>
         <w:t xml:space="preserve"> </w:t>
       </w:r>
-      <w:hyperlink r:id="rId49">
+      <w:hyperlink r:id="rId53">
         <w:r>
           <w:rPr>
             <w:rStyle w:val="VerbatimChar"/>
@@ -2703,8 +3019,8 @@
         <w:t xml:space="preserve">When the developer pushes a new Shiny image to GitHub Container Registry (GHCR), Watchtower will detect the update within 6 hours and automatically pull the new image, stop the old container, and start a new one.</w:t>
       </w:r>
     </w:p>
-    <w:bookmarkEnd w:id="50"/>
-    <w:bookmarkStart w:id="51" w:name="sec-cron"/>
+    <w:bookmarkEnd w:id="54"/>
+    <w:bookmarkStart w:id="55" w:name="sec-cron"/>
     <w:p>
       <w:pPr>
         <w:pStyle w:val="Heading3"/>
@@ -2801,8 +3117,8 @@
         <w:t xml:space="preserve">*/5 * * * * /share/github/server/prod/ping.sh</w:t>
       </w:r>
     </w:p>
-    <w:bookmarkEnd w:id="51"/>
-    <w:bookmarkStart w:id="52" w:name="sec-monitoring"/>
+    <w:bookmarkEnd w:id="55"/>
+    <w:bookmarkStart w:id="56" w:name="sec-monitoring"/>
     <w:p>
       <w:pPr>
         <w:pStyle w:val="Heading3"/>
@@ -3226,9 +3542,9 @@
         <w:t xml:space="preserve">If no heartbeat arrives for 15 minutes, the monitor sends an email alert with the last known service states.</w:t>
       </w:r>
     </w:p>
-    <w:bookmarkEnd w:id="52"/>
-    <w:bookmarkEnd w:id="53"/>
-    <w:bookmarkStart w:id="60" w:name="sec-prod-stack"/>
+    <w:bookmarkEnd w:id="56"/>
+    <w:bookmarkEnd w:id="57"/>
+    <w:bookmarkStart w:id="64" w:name="sec-prod-stack"/>
     <w:p>
       <w:pPr>
         <w:pStyle w:val="Heading2"/>
@@ -3244,7 +3560,7 @@
       <w:r>
         <w:t xml:space="preserve">The production Docker Compose configuration (</w:t>
       </w:r>
-      <w:hyperlink r:id="rId31">
+      <w:hyperlink r:id="rId35">
         <w:r>
           <w:rPr>
             <w:rStyle w:val="VerbatimChar"/>
@@ -3269,7 +3585,7 @@
       <w:tr>
         <w:tc>
           <w:tcPr/>
-          <w:bookmarkStart w:id="57" w:name="fig-prod-stack"/>
+          <w:bookmarkStart w:id="61" w:name="fig-prod-stack"/>
           <w:p>
             <w:pPr>
               <w:jc w:val="center"/>
@@ -3277,20 +3593,20 @@
             <w:r>
               <w:drawing>
                 <wp:inline>
-                  <wp:extent cx="5334000" cy="3047047"/>
+                  <wp:extent cx="5334000" cy="4993957"/>
                   <wp:effectExtent b="0" l="0" r="0" t="0"/>
-                  <wp:docPr descr="" title="" id="55" name="Picture"/>
+                  <wp:docPr descr="" title="" id="59" name="Picture"/>
                   <a:graphic>
                     <a:graphicData uri="http://schemas.openxmlformats.org/drawingml/2006/picture">
                       <pic:pic>
                         <pic:nvPicPr>
-                          <pic:cNvPr descr="sync_files/figure-docx/mermaid-figure-2.png" id="56" name="Picture"/>
+                          <pic:cNvPr descr="sync_files/figure-docx/mermaid-figure-2.png" id="60" name="Picture"/>
                           <pic:cNvPicPr>
                             <a:picLocks noChangeArrowheads="1" noChangeAspect="1"/>
                           </pic:cNvPicPr>
                         </pic:nvPicPr>
                         <pic:blipFill>
-                          <a:blip r:embed="rId54"/>
+                          <a:blip r:embed="rId58"/>
                           <a:stretch>
                             <a:fillRect/>
                           </a:stretch>
@@ -3298,7 +3614,7 @@
                         <pic:spPr bwMode="auto">
                           <a:xfrm>
                             <a:off x="0" y="0"/>
-                            <a:ext cx="5334000" cy="3047047"/>
+                            <a:ext cx="5334000" cy="4993957"/>
                           </a:xfrm>
                           <a:prstGeom prst="rect">
                             <a:avLst/>
@@ -3330,11 +3646,11 @@
               <w:t xml:space="preserve">Figure 3: Production server Docker services and data flow. Caddy serves static content and proxies Shiny. Data files are mounted as volumes.</w:t>
             </w:r>
           </w:p>
-          <w:bookmarkEnd w:id="57"/>
+          <w:bookmarkEnd w:id="61"/>
         </w:tc>
       </w:tr>
     </w:tbl>
-    <w:bookmarkStart w:id="58" w:name="deployment"/>
+    <w:bookmarkStart w:id="62" w:name="deployment"/>
     <w:p>
       <w:pPr>
         <w:pStyle w:val="Heading3"/>
@@ -3576,8 +3892,8 @@
         <w:t xml:space="preserve">-5</w:t>
       </w:r>
     </w:p>
-    <w:bookmarkEnd w:id="58"/>
-    <w:bookmarkStart w:id="59" w:name="migrating-static-web-content"/>
+    <w:bookmarkEnd w:id="62"/>
+    <w:bookmarkStart w:id="63" w:name="migrating-static-web-content"/>
     <w:p>
       <w:pPr>
         <w:pStyle w:val="Heading3"/>
@@ -3750,9 +4066,9 @@
         <w:t xml:space="preserve">.</w:t>
       </w:r>
     </w:p>
-    <w:bookmarkEnd w:id="59"/>
-    <w:bookmarkEnd w:id="60"/>
-    <w:bookmarkStart w:id="76" w:name="sec-compliance"/>
+    <w:bookmarkEnd w:id="63"/>
+    <w:bookmarkEnd w:id="64"/>
+    <w:bookmarkStart w:id="80" w:name="sec-compliance"/>
     <w:p>
       <w:pPr>
         <w:pStyle w:val="Heading2"/>
@@ -3769,7 +4085,7 @@
         <w:t xml:space="preserve">This section reviews the relevant IT policy statutes and guidelines applicable to BOEM (Bureau of Ocean Energy Management), the Department of the Interior (DOI), and federal .gov requirements, and describes how the proposed synchronization arrangement is acceptable.</w:t>
       </w:r>
     </w:p>
-    <w:bookmarkStart w:id="62" w:name="X031a2c6904e869438c88428c91dd5535b779509"/>
+    <w:bookmarkStart w:id="66" w:name="X031a2c6904e869438c88428c91dd5535b779509"/>
     <w:p>
       <w:pPr>
         <w:pStyle w:val="Heading3"/>
@@ -3782,7 +4098,7 @@
       <w:pPr>
         <w:pStyle w:val="FirstParagraph"/>
       </w:pPr>
-      <w:hyperlink r:id="rId61">
+      <w:hyperlink r:id="rId65">
         <w:r>
           <w:rPr>
             <w:rStyle w:val="Hyperlink"/>
@@ -3802,7 +4118,7 @@
         <w:pStyle w:val="Compact"/>
         <w:numPr>
           <w:ilvl w:val="0"/>
-          <w:numId w:val="1005"/>
+          <w:numId w:val="1006"/>
         </w:numPr>
       </w:pPr>
       <w:r>
@@ -3824,7 +4140,7 @@
         <w:pStyle w:val="Compact"/>
         <w:numPr>
           <w:ilvl w:val="0"/>
-          <w:numId w:val="1005"/>
+          <w:numId w:val="1006"/>
         </w:numPr>
       </w:pPr>
       <w:r>
@@ -3862,7 +4178,7 @@
         <w:pStyle w:val="Compact"/>
         <w:numPr>
           <w:ilvl w:val="0"/>
-          <w:numId w:val="1005"/>
+          <w:numId w:val="1006"/>
         </w:numPr>
       </w:pPr>
       <w:r>
@@ -3884,7 +4200,7 @@
         <w:pStyle w:val="Compact"/>
         <w:numPr>
           <w:ilvl w:val="0"/>
-          <w:numId w:val="1005"/>
+          <w:numId w:val="1006"/>
         </w:numPr>
       </w:pPr>
       <w:r>
@@ -3901,8 +4217,8 @@
         <w:t xml:space="preserve">— the sync account on the external server has read-only access to data directories and write-only access to log directories.</w:t>
       </w:r>
     </w:p>
-    <w:bookmarkEnd w:id="62"/>
-    <w:bookmarkStart w:id="64" w:name="Xb564093dc6eb97ada8ff54446b375bc3c98b77f"/>
+    <w:bookmarkEnd w:id="66"/>
+    <w:bookmarkStart w:id="68" w:name="Xb564093dc6eb97ada8ff54446b375bc3c98b77f"/>
     <w:p>
       <w:pPr>
         <w:pStyle w:val="Heading3"/>
@@ -3921,7 +4237,7 @@
       <w:r>
         <w:t xml:space="preserve"> </w:t>
       </w:r>
-      <w:hyperlink r:id="rId63">
+      <w:hyperlink r:id="rId67">
         <w:r>
           <w:rPr>
             <w:rStyle w:val="Hyperlink"/>
@@ -4272,8 +4588,8 @@
         </w:tc>
       </w:tr>
     </w:tbl>
-    <w:bookmarkEnd w:id="64"/>
-    <w:bookmarkStart w:id="67" w:name="doi-information-security-policy"/>
+    <w:bookmarkEnd w:id="68"/>
+    <w:bookmarkStart w:id="71" w:name="doi-information-security-policy"/>
     <w:p>
       <w:pPr>
         <w:pStyle w:val="Heading3"/>
@@ -4292,7 +4608,7 @@
       <w:r>
         <w:t xml:space="preserve"> </w:t>
       </w:r>
-      <w:hyperlink r:id="rId65">
+      <w:hyperlink r:id="rId69">
         <w:r>
           <w:rPr>
             <w:rStyle w:val="Hyperlink"/>
@@ -4309,7 +4625,7 @@
       <w:r>
         <w:t xml:space="preserve"> </w:t>
       </w:r>
-      <w:hyperlink r:id="rId66">
+      <w:hyperlink r:id="rId70">
         <w:r>
           <w:rPr>
             <w:rStyle w:val="Hyperlink"/>
@@ -4329,7 +4645,7 @@
         <w:pStyle w:val="Compact"/>
         <w:numPr>
           <w:ilvl w:val="0"/>
-          <w:numId w:val="1006"/>
+          <w:numId w:val="1007"/>
         </w:numPr>
       </w:pPr>
       <w:r>
@@ -4351,7 +4667,7 @@
         <w:pStyle w:val="Compact"/>
         <w:numPr>
           <w:ilvl w:val="0"/>
-          <w:numId w:val="1006"/>
+          <w:numId w:val="1007"/>
         </w:numPr>
       </w:pPr>
       <w:r>
@@ -4373,7 +4689,7 @@
         <w:pStyle w:val="Compact"/>
         <w:numPr>
           <w:ilvl w:val="0"/>
-          <w:numId w:val="1006"/>
+          <w:numId w:val="1007"/>
         </w:numPr>
       </w:pPr>
       <w:r>
@@ -4390,8 +4706,8 @@
         <w:t xml:space="preserve">— if the external server is compromised, the internal server’s pull-only model limits exposure: it only reads data files and Docker images from trusted sources (GHCR, known SFTP endpoint).</w:t>
       </w:r>
     </w:p>
-    <w:bookmarkEnd w:id="67"/>
-    <w:bookmarkStart w:id="69" w:name="fedramp-and-cloud-services"/>
+    <w:bookmarkEnd w:id="71"/>
+    <w:bookmarkStart w:id="73" w:name="fedramp-and-cloud-services"/>
     <w:p>
       <w:pPr>
         <w:pStyle w:val="Heading3"/>
@@ -4423,7 +4739,7 @@
       <w:r>
         <w:t xml:space="preserve"> </w:t>
       </w:r>
-      <w:hyperlink r:id="rId68">
+      <w:hyperlink r:id="rId72">
         <w:r>
           <w:rPr>
             <w:rStyle w:val="Hyperlink"/>
@@ -4443,7 +4759,7 @@
         <w:pStyle w:val="Compact"/>
         <w:numPr>
           <w:ilvl w:val="0"/>
-          <w:numId w:val="1007"/>
+          <w:numId w:val="1008"/>
         </w:numPr>
       </w:pPr>
       <w:r>
@@ -4455,7 +4771,7 @@
         <w:pStyle w:val="Compact"/>
         <w:numPr>
           <w:ilvl w:val="0"/>
-          <w:numId w:val="1007"/>
+          <w:numId w:val="1008"/>
         </w:numPr>
       </w:pPr>
       <w:r>
@@ -4467,7 +4783,7 @@
         <w:pStyle w:val="Compact"/>
         <w:numPr>
           <w:ilvl w:val="0"/>
-          <w:numId w:val="1007"/>
+          <w:numId w:val="1008"/>
         </w:numPr>
       </w:pPr>
       <w:r>
@@ -4498,8 +4814,8 @@
         <w:t xml:space="preserve">— it is a BOEM-managed on-premises server. The synchronization only reads from the FedRAMP-authorized AWS environment.</w:t>
       </w:r>
     </w:p>
-    <w:bookmarkEnd w:id="69"/>
-    <w:bookmarkStart w:id="71" w:name="trusted-internet-connection-tic-3.0"/>
+    <w:bookmarkEnd w:id="73"/>
+    <w:bookmarkStart w:id="75" w:name="trusted-internet-connection-tic-3.0"/>
     <w:p>
       <w:pPr>
         <w:pStyle w:val="Heading3"/>
@@ -4512,7 +4828,7 @@
       <w:pPr>
         <w:pStyle w:val="FirstParagraph"/>
       </w:pPr>
-      <w:hyperlink r:id="rId70">
+      <w:hyperlink r:id="rId74">
         <w:r>
           <w:rPr>
             <w:rStyle w:val="Hyperlink"/>
@@ -4532,7 +4848,7 @@
         <w:pStyle w:val="Compact"/>
         <w:numPr>
           <w:ilvl w:val="0"/>
-          <w:numId w:val="1008"/>
+          <w:numId w:val="1009"/>
         </w:numPr>
       </w:pPr>
       <w:r>
@@ -4553,40 +4869,6 @@
       </w:r>
       <w:r>
         <w:t xml:space="preserve">from the BOEM network, consistent with TIC guidance allowing authorized outbound traffic</w:t>
-      </w:r>
-    </w:p>
-    <w:p>
-      <w:pPr>
-        <w:pStyle w:val="Compact"/>
-        <w:numPr>
-          <w:ilvl w:val="0"/>
-          <w:numId w:val="1008"/>
-        </w:numPr>
-      </w:pPr>
-      <w:r>
-        <w:t xml:space="preserve">Does not require opening inbound ports or creating network exceptions</w:t>
-      </w:r>
-    </w:p>
-    <w:p>
-      <w:pPr>
-        <w:pStyle w:val="Compact"/>
-        <w:numPr>
-          <w:ilvl w:val="0"/>
-          <w:numId w:val="1008"/>
-        </w:numPr>
-      </w:pPr>
-      <w:r>
-        <w:t xml:space="preserve">SSH/SFTP traffic can be monitored by existing BOEM network security appliances (firewalls, IDS/IPS)</w:t>
-      </w:r>
-    </w:p>
-    <w:bookmarkEnd w:id="71"/>
-    <w:bookmarkStart w:id="74" w:name="boem-specific-considerations"/>
-    <w:p>
-      <w:pPr>
-        <w:pStyle w:val="Heading3"/>
-      </w:pPr>
-      <w:r>
-        <w:t xml:space="preserve">6.6 BOEM-Specific Considerations</w:t>
       </w:r>
     </w:p>
     <w:p>
@@ -4598,30 +4880,7 @@
         </w:numPr>
       </w:pPr>
       <w:r>
-        <w:rPr>
-          <w:b/>
-          <w:bCs/>
-        </w:rPr>
-        <w:t xml:space="preserve">Data sensitivity</w:t>
-      </w:r>
-      <w:r>
-        <w:t xml:space="preserve">: all MST data is</w:t>
-      </w:r>
-      <w:r>
-        <w:t xml:space="preserve"> </w:t>
-      </w:r>
-      <w:r>
-        <w:rPr>
-          <w:b/>
-          <w:bCs/>
-        </w:rPr>
-        <w:t xml:space="preserve">non-sensitive, publicly releasable</w:t>
-      </w:r>
-      <w:r>
-        <w:t xml:space="preserve"> </w:t>
-      </w:r>
-      <w:r>
-        <w:t xml:space="preserve">scientific information. Species distribution models, extinction risk scores, and sensitivity metrics are derived from publicly available datasets (AquaMaps, IUCN, NOAA, USFWS).</w:t>
+        <w:t xml:space="preserve">Does not require opening inbound ports or creating network exceptions</w:t>
       </w:r>
     </w:p>
     <w:p>
@@ -4633,14 +4892,17 @@
         </w:numPr>
       </w:pPr>
       <w:r>
-        <w:rPr>
-          <w:b/>
-          <w:bCs/>
-        </w:rPr>
-        <w:t xml:space="preserve">Contractor access</w:t>
-      </w:r>
-      <w:r>
-        <w:t xml:space="preserve">: the lead contractor maintains the external development server under the existing BOEM contract. Development artifacts are delivered to BOEM via the synchronization mechanism described here.</w:t>
+        <w:t xml:space="preserve">SSH/SFTP traffic can be monitored by existing BOEM network security appliances (firewalls, IDS/IPS)</w:t>
+      </w:r>
+    </w:p>
+    <w:bookmarkEnd w:id="75"/>
+    <w:bookmarkStart w:id="78" w:name="boem-specific-considerations"/>
+    <w:p>
+      <w:pPr>
+        <w:pStyle w:val="Heading3"/>
+      </w:pPr>
+      <w:r>
+        <w:t xml:space="preserve">6.6 BOEM-Specific Considerations</w:t>
       </w:r>
     </w:p>
     <w:p>
@@ -4648,7 +4910,7 @@
         <w:pStyle w:val="Compact"/>
         <w:numPr>
           <w:ilvl w:val="0"/>
-          <w:numId w:val="1009"/>
+          <w:numId w:val="1010"/>
         </w:numPr>
       </w:pPr>
       <w:r>
@@ -4656,6 +4918,60 @@
           <w:b/>
           <w:bCs/>
         </w:rPr>
+        <w:t xml:space="preserve">Data sensitivity</w:t>
+      </w:r>
+      <w:r>
+        <w:t xml:space="preserve">: all MST data is</w:t>
+      </w:r>
+      <w:r>
+        <w:t xml:space="preserve"> </w:t>
+      </w:r>
+      <w:r>
+        <w:rPr>
+          <w:b/>
+          <w:bCs/>
+        </w:rPr>
+        <w:t xml:space="preserve">non-sensitive, publicly releasable</w:t>
+      </w:r>
+      <w:r>
+        <w:t xml:space="preserve"> </w:t>
+      </w:r>
+      <w:r>
+        <w:t xml:space="preserve">scientific information. Species distribution models, extinction risk scores, and sensitivity metrics are derived from publicly available datasets (AquaMaps, IUCN, NOAA, USFWS).</w:t>
+      </w:r>
+    </w:p>
+    <w:p>
+      <w:pPr>
+        <w:pStyle w:val="Compact"/>
+        <w:numPr>
+          <w:ilvl w:val="0"/>
+          <w:numId w:val="1010"/>
+        </w:numPr>
+      </w:pPr>
+      <w:r>
+        <w:rPr>
+          <w:b/>
+          <w:bCs/>
+        </w:rPr>
+        <w:t xml:space="preserve">Contractor access</w:t>
+      </w:r>
+      <w:r>
+        <w:t xml:space="preserve">: the lead contractor maintains the external development server under the existing BOEM contract. Development artifacts are delivered to BOEM via the synchronization mechanism described here.</w:t>
+      </w:r>
+    </w:p>
+    <w:p>
+      <w:pPr>
+        <w:pStyle w:val="Compact"/>
+        <w:numPr>
+          <w:ilvl w:val="0"/>
+          <w:numId w:val="1010"/>
+        </w:numPr>
+      </w:pPr>
+      <w:r>
+        <w:rPr>
+          <w:b/>
+          <w:bCs/>
+        </w:rPr>
         <w:t xml:space="preserve">Open source</w:t>
       </w:r>
       <w:r>
@@ -4664,7 +4980,7 @@
       <w:r>
         <w:t xml:space="preserve"> </w:t>
       </w:r>
-      <w:hyperlink r:id="rId72">
+      <w:hyperlink r:id="rId76">
         <w:r>
           <w:rPr>
             <w:rStyle w:val="Hyperlink"/>
@@ -4678,7 +4994,7 @@
       <w:r>
         <w:t xml:space="preserve">under MIT license, consistent with federal open-source policies (</w:t>
       </w:r>
-      <w:hyperlink r:id="rId73">
+      <w:hyperlink r:id="rId77">
         <w:r>
           <w:rPr>
             <w:rStyle w:val="Hyperlink"/>
@@ -4690,8 +5006,8 @@
         <w:t xml:space="preserve">, Federal Source Code Policy).</w:t>
       </w:r>
     </w:p>
-    <w:bookmarkEnd w:id="74"/>
-    <w:bookmarkStart w:id="75" w:name="compliance-summary"/>
+    <w:bookmarkEnd w:id="78"/>
+    <w:bookmarkStart w:id="79" w:name="compliance-summary"/>
     <w:p>
       <w:pPr>
         <w:pStyle w:val="Heading3"/>
@@ -4996,9 +5312,9 @@
         </w:tc>
       </w:tr>
     </w:tbl>
-    <w:bookmarkEnd w:id="75"/>
-    <w:bookmarkEnd w:id="76"/>
-    <w:bookmarkStart w:id="86" w:name="sec-issues"/>
+    <w:bookmarkEnd w:id="79"/>
+    <w:bookmarkEnd w:id="80"/>
+    <w:bookmarkStart w:id="90" w:name="sec-issues"/>
     <w:p>
       <w:pPr>
         <w:pStyle w:val="Heading2"/>
@@ -5015,7 +5331,7 @@
         <w:t xml:space="preserve">The following items require clarification or action before full deployment:</w:t>
       </w:r>
     </w:p>
-    <w:bookmarkStart w:id="77" w:name="operating-system-compatibility"/>
+    <w:bookmarkStart w:id="81" w:name="operating-system-compatibility"/>
     <w:p>
       <w:pPr>
         <w:pStyle w:val="Heading3"/>
@@ -5102,156 +5418,6 @@
       </w:r>
       <w:r>
         <w:t xml:space="preserve">because:</w:t>
-      </w:r>
-    </w:p>
-    <w:p>
-      <w:pPr>
-        <w:pStyle w:val="Compact"/>
-        <w:numPr>
-          <w:ilvl w:val="0"/>
-          <w:numId w:val="1010"/>
-        </w:numPr>
-      </w:pPr>
-      <w:r>
-        <w:t xml:space="preserve">All application services run inside Docker containers, which are OS-independent</w:t>
-      </w:r>
-    </w:p>
-    <w:p>
-      <w:pPr>
-        <w:pStyle w:val="Compact"/>
-        <w:numPr>
-          <w:ilvl w:val="0"/>
-          <w:numId w:val="1010"/>
-        </w:numPr>
-      </w:pPr>
-      <w:r>
-        <w:t xml:space="preserve">Only host-level tools differ:</w:t>
-      </w:r>
-      <w:r>
-        <w:t xml:space="preserve"> </w:t>
-      </w:r>
-      <w:r>
-        <w:rPr>
-          <w:rStyle w:val="VerbatimChar"/>
-        </w:rPr>
-        <w:t xml:space="preserve">rclone</w:t>
-      </w:r>
-      <w:r>
-        <w:t xml:space="preserve">,</w:t>
-      </w:r>
-      <w:r>
-        <w:t xml:space="preserve"> </w:t>
-      </w:r>
-      <w:r>
-        <w:rPr>
-          <w:rStyle w:val="VerbatimChar"/>
-        </w:rPr>
-        <w:t xml:space="preserve">docker</w:t>
-      </w:r>
-      <w:r>
-        <w:t xml:space="preserve">,</w:t>
-      </w:r>
-      <w:r>
-        <w:t xml:space="preserve"> </w:t>
-      </w:r>
-      <w:r>
-        <w:rPr>
-          <w:rStyle w:val="VerbatimChar"/>
-        </w:rPr>
-        <w:t xml:space="preserve">cron</w:t>
-      </w:r>
-      <w:r>
-        <w:t xml:space="preserve"> </w:t>
-      </w:r>
-      <w:r>
-        <w:t xml:space="preserve">— all available on both platforms</w:t>
-      </w:r>
-    </w:p>
-    <w:p>
-      <w:pPr>
-        <w:pStyle w:val="Compact"/>
-        <w:numPr>
-          <w:ilvl w:val="0"/>
-          <w:numId w:val="1010"/>
-        </w:numPr>
-      </w:pPr>
-      <w:r>
-        <w:t xml:space="preserve">Docker images built on Ubuntu will run identically on a RHEL host</w:t>
-      </w:r>
-    </w:p>
-    <w:p>
-      <w:pPr>
-        <w:pStyle w:val="Compact"/>
-        <w:numPr>
-          <w:ilvl w:val="0"/>
-          <w:numId w:val="1010"/>
-        </w:numPr>
-      </w:pPr>
-      <w:r>
-        <w:t xml:space="preserve">OS updates (via</w:t>
-      </w:r>
-      <w:r>
-        <w:t xml:space="preserve"> </w:t>
-      </w:r>
-      <w:r>
-        <w:rPr>
-          <w:rStyle w:val="VerbatimChar"/>
-        </w:rPr>
-        <w:t xml:space="preserve">yum</w:t>
-      </w:r>
-      <w:r>
-        <w:t xml:space="preserve"> </w:t>
-      </w:r>
-      <w:r>
-        <w:t xml:space="preserve">on RHEL,</w:t>
-      </w:r>
-      <w:r>
-        <w:t xml:space="preserve"> </w:t>
-      </w:r>
-      <w:r>
-        <w:rPr>
-          <w:rStyle w:val="VerbatimChar"/>
-        </w:rPr>
-        <w:t xml:space="preserve">apt</w:t>
-      </w:r>
-      <w:r>
-        <w:t xml:space="preserve"> </w:t>
-      </w:r>
-      <w:r>
-        <w:t xml:space="preserve">on Ubuntu) are independent of the containerized services</w:t>
-      </w:r>
-    </w:p>
-    <w:p>
-      <w:pPr>
-        <w:pStyle w:val="FirstParagraph"/>
-      </w:pPr>
-      <w:r>
-        <w:rPr>
-          <w:b/>
-          <w:bCs/>
-        </w:rPr>
-        <w:t xml:space="preserve">Action</w:t>
-      </w:r>
-      <w:r>
-        <w:t xml:space="preserve">: confirm RHEL version and ensure Docker CE/EE is installed and running.</w:t>
-      </w:r>
-    </w:p>
-    <w:bookmarkEnd w:id="77"/>
-    <w:bookmarkStart w:id="78" w:name="X3c0a2577b98c4de911cea75720b8f1e00419df3"/>
-    <w:p>
-      <w:pPr>
-        <w:pStyle w:val="Heading3"/>
-      </w:pPr>
-      <w:r>
-        <w:t xml:space="preserve">7.2 2. Internal web server access (firewall rules)</w:t>
-      </w:r>
-    </w:p>
-    <w:p>
-      <w:pPr>
-        <w:pStyle w:val="FirstParagraph"/>
-      </w:pPr>
-      <w:r>
-        <w:t xml:space="preserve">It appears that firewall rules on the BOEM network restrict server access to web content ports. To serve the MST applications internally:</w:t>
       </w:r>
     </w:p>
     <w:p>
@@ -5263,33 +5429,7 @@
         </w:numPr>
       </w:pPr>
       <w:r>
-        <w:rPr>
-          <w:b/>
-          <w:bCs/>
-        </w:rPr>
-        <w:t xml:space="preserve">Port 80 (HTTP)</w:t>
-      </w:r>
-      <w:r>
-        <w:t xml:space="preserve"> </w:t>
-      </w:r>
-      <w:r>
-        <w:t xml:space="preserve">and</w:t>
-      </w:r>
-      <w:r>
-        <w:t xml:space="preserve"> </w:t>
-      </w:r>
-      <w:r>
-        <w:rPr>
-          <w:b/>
-          <w:bCs/>
-        </w:rPr>
-        <w:t xml:space="preserve">port 443 (HTTPS)</w:t>
-      </w:r>
-      <w:r>
-        <w:t xml:space="preserve"> </w:t>
-      </w:r>
-      <w:r>
-        <w:t xml:space="preserve">need to be open for inbound traffic from BOEM users (or at least the BOEM internal network)</w:t>
+        <w:t xml:space="preserve">All application services run inside Docker containers, which are OS-independent</w:t>
       </w:r>
     </w:p>
     <w:p>
@@ -5301,7 +5441,7 @@
         </w:numPr>
       </w:pPr>
       <w:r>
-        <w:t xml:space="preserve">On RHEL, this may involve</w:t>
+        <w:t xml:space="preserve">Only host-level tools differ:</w:t>
       </w:r>
       <w:r>
         <w:t xml:space="preserve"> </w:t>
@@ -5310,13 +5450,10 @@
         <w:rPr>
           <w:rStyle w:val="VerbatimChar"/>
         </w:rPr>
-        <w:t xml:space="preserve">firewalld</w:t>
-      </w:r>
-      <w:r>
-        <w:t xml:space="preserve"> </w:t>
-      </w:r>
-      <w:r>
-        <w:t xml:space="preserve">(preferred) or</w:t>
+        <w:t xml:space="preserve">rclone</w:t>
+      </w:r>
+      <w:r>
+        <w:t xml:space="preserve">,</w:t>
       </w:r>
       <w:r>
         <w:t xml:space="preserve"> </w:t>
@@ -5325,285 +5462,112 @@
         <w:rPr>
           <w:rStyle w:val="VerbatimChar"/>
         </w:rPr>
-        <w:t xml:space="preserve">iptables</w:t>
-      </w:r>
-      <w:r>
-        <w:t xml:space="preserve">:</w:t>
-      </w:r>
-    </w:p>
-    <w:p>
-      <w:pPr>
-        <w:pStyle w:val="SourceCode"/>
-      </w:pPr>
-      <w:r>
-        <w:rPr>
-          <w:rStyle w:val="CommentTok"/>
-        </w:rPr>
-        <w:t xml:space="preserve"># firewalld (recommended on RHEL)</w:t>
-      </w:r>
-      <w:r>
-        <w:br/>
-      </w:r>
-      <w:r>
-        <w:rPr>
-          <w:rStyle w:val="FunctionTok"/>
-        </w:rPr>
-        <w:t xml:space="preserve">sudo</w:t>
-      </w:r>
-      <w:r>
-        <w:rPr>
-          <w:rStyle w:val="NormalTok"/>
-        </w:rPr>
-        <w:t xml:space="preserve"> firewall-cmd </w:t>
-      </w:r>
-      <w:r>
-        <w:rPr>
-          <w:rStyle w:val="AttributeTok"/>
-        </w:rPr>
-        <w:t xml:space="preserve">--permanent</w:t>
-      </w:r>
-      <w:r>
-        <w:rPr>
-          <w:rStyle w:val="NormalTok"/>
-        </w:rPr>
-        <w:t xml:space="preserve"> </w:t>
-      </w:r>
-      <w:r>
-        <w:rPr>
-          <w:rStyle w:val="AttributeTok"/>
-        </w:rPr>
-        <w:t xml:space="preserve">--add-service</w:t>
-      </w:r>
-      <w:r>
-        <w:rPr>
-          <w:rStyle w:val="OperatorTok"/>
-        </w:rPr>
-        <w:t xml:space="preserve">=</w:t>
-      </w:r>
-      <w:r>
-        <w:rPr>
-          <w:rStyle w:val="NormalTok"/>
-        </w:rPr>
-        <w:t xml:space="preserve">http</w:t>
-      </w:r>
-      <w:r>
-        <w:br/>
-      </w:r>
-      <w:r>
-        <w:rPr>
-          <w:rStyle w:val="FunctionTok"/>
-        </w:rPr>
-        <w:t xml:space="preserve">sudo</w:t>
-      </w:r>
-      <w:r>
-        <w:rPr>
-          <w:rStyle w:val="NormalTok"/>
-        </w:rPr>
-        <w:t xml:space="preserve"> firewall-cmd </w:t>
-      </w:r>
-      <w:r>
-        <w:rPr>
-          <w:rStyle w:val="AttributeTok"/>
-        </w:rPr>
-        <w:t xml:space="preserve">--permanent</w:t>
-      </w:r>
-      <w:r>
-        <w:rPr>
-          <w:rStyle w:val="NormalTok"/>
-        </w:rPr>
-        <w:t xml:space="preserve"> </w:t>
-      </w:r>
-      <w:r>
-        <w:rPr>
-          <w:rStyle w:val="AttributeTok"/>
-        </w:rPr>
-        <w:t xml:space="preserve">--add-service</w:t>
-      </w:r>
-      <w:r>
-        <w:rPr>
-          <w:rStyle w:val="OperatorTok"/>
-        </w:rPr>
-        <w:t xml:space="preserve">=</w:t>
-      </w:r>
-      <w:r>
-        <w:rPr>
-          <w:rStyle w:val="NormalTok"/>
-        </w:rPr>
-        <w:t xml:space="preserve">https</w:t>
-      </w:r>
-      <w:r>
-        <w:br/>
-      </w:r>
-      <w:r>
-        <w:rPr>
-          <w:rStyle w:val="FunctionTok"/>
-        </w:rPr>
-        <w:t xml:space="preserve">sudo</w:t>
-      </w:r>
-      <w:r>
-        <w:rPr>
-          <w:rStyle w:val="NormalTok"/>
-        </w:rPr>
-        <w:t xml:space="preserve"> firewall-cmd </w:t>
-      </w:r>
-      <w:r>
-        <w:rPr>
-          <w:rStyle w:val="AttributeTok"/>
-        </w:rPr>
-        <w:t xml:space="preserve">--reload</w:t>
-      </w:r>
-      <w:r>
-        <w:br/>
-      </w:r>
-      <w:r>
-        <w:br/>
-      </w:r>
-      <w:r>
-        <w:rPr>
-          <w:rStyle w:val="CommentTok"/>
-        </w:rPr>
-        <w:t xml:space="preserve"># or iptables</w:t>
-      </w:r>
-      <w:r>
-        <w:br/>
-      </w:r>
-      <w:r>
-        <w:rPr>
-          <w:rStyle w:val="FunctionTok"/>
-        </w:rPr>
-        <w:t xml:space="preserve">sudo</w:t>
-      </w:r>
-      <w:r>
-        <w:rPr>
-          <w:rStyle w:val="NormalTok"/>
-        </w:rPr>
-        <w:t xml:space="preserve"> iptables </w:t>
-      </w:r>
-      <w:r>
-        <w:rPr>
-          <w:rStyle w:val="AttributeTok"/>
-        </w:rPr>
-        <w:t xml:space="preserve">-A</w:t>
-      </w:r>
-      <w:r>
-        <w:rPr>
-          <w:rStyle w:val="NormalTok"/>
-        </w:rPr>
-        <w:t xml:space="preserve"> INPUT </w:t>
-      </w:r>
-      <w:r>
-        <w:rPr>
-          <w:rStyle w:val="AttributeTok"/>
-        </w:rPr>
-        <w:t xml:space="preserve">-p</w:t>
-      </w:r>
-      <w:r>
-        <w:rPr>
-          <w:rStyle w:val="NormalTok"/>
-        </w:rPr>
-        <w:t xml:space="preserve"> tcp </w:t>
-      </w:r>
-      <w:r>
-        <w:rPr>
-          <w:rStyle w:val="AttributeTok"/>
-        </w:rPr>
-        <w:t xml:space="preserve">--dport</w:t>
-      </w:r>
-      <w:r>
-        <w:rPr>
-          <w:rStyle w:val="NormalTok"/>
-        </w:rPr>
-        <w:t xml:space="preserve"> 80 </w:t>
-      </w:r>
-      <w:r>
-        <w:rPr>
-          <w:rStyle w:val="AttributeTok"/>
-        </w:rPr>
-        <w:t xml:space="preserve">-j</w:t>
-      </w:r>
-      <w:r>
-        <w:rPr>
-          <w:rStyle w:val="NormalTok"/>
-        </w:rPr>
-        <w:t xml:space="preserve"> ACCEPT</w:t>
-      </w:r>
-      <w:r>
-        <w:br/>
-      </w:r>
-      <w:r>
-        <w:rPr>
-          <w:rStyle w:val="FunctionTok"/>
-        </w:rPr>
-        <w:t xml:space="preserve">sudo</w:t>
-      </w:r>
-      <w:r>
-        <w:rPr>
-          <w:rStyle w:val="NormalTok"/>
-        </w:rPr>
-        <w:t xml:space="preserve"> iptables </w:t>
-      </w:r>
-      <w:r>
-        <w:rPr>
-          <w:rStyle w:val="AttributeTok"/>
-        </w:rPr>
-        <w:t xml:space="preserve">-A</w:t>
-      </w:r>
-      <w:r>
-        <w:rPr>
-          <w:rStyle w:val="NormalTok"/>
-        </w:rPr>
-        <w:t xml:space="preserve"> INPUT </w:t>
-      </w:r>
-      <w:r>
-        <w:rPr>
-          <w:rStyle w:val="AttributeTok"/>
-        </w:rPr>
-        <w:t xml:space="preserve">-p</w:t>
-      </w:r>
-      <w:r>
-        <w:rPr>
-          <w:rStyle w:val="NormalTok"/>
-        </w:rPr>
-        <w:t xml:space="preserve"> tcp </w:t>
-      </w:r>
-      <w:r>
-        <w:rPr>
-          <w:rStyle w:val="AttributeTok"/>
-        </w:rPr>
-        <w:t xml:space="preserve">--dport</w:t>
-      </w:r>
-      <w:r>
-        <w:rPr>
-          <w:rStyle w:val="NormalTok"/>
-        </w:rPr>
-        <w:t xml:space="preserve"> 443 </w:t>
-      </w:r>
-      <w:r>
-        <w:rPr>
-          <w:rStyle w:val="AttributeTok"/>
-        </w:rPr>
-        <w:t xml:space="preserve">-j</w:t>
-      </w:r>
-      <w:r>
-        <w:rPr>
-          <w:rStyle w:val="NormalTok"/>
-        </w:rPr>
-        <w:t xml:space="preserve"> ACCEPT</w:t>
-      </w:r>
-      <w:r>
-        <w:br/>
-      </w:r>
-      <w:r>
-        <w:rPr>
-          <w:rStyle w:val="FunctionTok"/>
-        </w:rPr>
-        <w:t xml:space="preserve">sudo</w:t>
-      </w:r>
-      <w:r>
-        <w:rPr>
-          <w:rStyle w:val="NormalTok"/>
-        </w:rPr>
-        <w:t xml:space="preserve"> iptables-save</w:t>
+        <w:t xml:space="preserve">docker</w:t>
+      </w:r>
+      <w:r>
+        <w:t xml:space="preserve">,</w:t>
+      </w:r>
+      <w:r>
+        <w:t xml:space="preserve"> </w:t>
+      </w:r>
+      <w:r>
+        <w:rPr>
+          <w:rStyle w:val="VerbatimChar"/>
+        </w:rPr>
+        <w:t xml:space="preserve">cron</w:t>
+      </w:r>
+      <w:r>
+        <w:t xml:space="preserve"> </w:t>
+      </w:r>
+      <w:r>
+        <w:t xml:space="preserve">— all available on both platforms</w:t>
+      </w:r>
+    </w:p>
+    <w:p>
+      <w:pPr>
+        <w:pStyle w:val="Compact"/>
+        <w:numPr>
+          <w:ilvl w:val="0"/>
+          <w:numId w:val="1011"/>
+        </w:numPr>
+      </w:pPr>
+      <w:r>
+        <w:t xml:space="preserve">Docker images built on Ubuntu will run identically on a RHEL host</w:t>
+      </w:r>
+    </w:p>
+    <w:p>
+      <w:pPr>
+        <w:pStyle w:val="Compact"/>
+        <w:numPr>
+          <w:ilvl w:val="0"/>
+          <w:numId w:val="1011"/>
+        </w:numPr>
+      </w:pPr>
+      <w:r>
+        <w:t xml:space="preserve">OS updates (via</w:t>
+      </w:r>
+      <w:r>
+        <w:t xml:space="preserve"> </w:t>
+      </w:r>
+      <w:r>
+        <w:rPr>
+          <w:rStyle w:val="VerbatimChar"/>
+        </w:rPr>
+        <w:t xml:space="preserve">yum</w:t>
+      </w:r>
+      <w:r>
+        <w:t xml:space="preserve"> </w:t>
+      </w:r>
+      <w:r>
+        <w:t xml:space="preserve">on RHEL,</w:t>
+      </w:r>
+      <w:r>
+        <w:t xml:space="preserve"> </w:t>
+      </w:r>
+      <w:r>
+        <w:rPr>
+          <w:rStyle w:val="VerbatimChar"/>
+        </w:rPr>
+        <w:t xml:space="preserve">apt</w:t>
+      </w:r>
+      <w:r>
+        <w:t xml:space="preserve"> </w:t>
+      </w:r>
+      <w:r>
+        <w:t xml:space="preserve">on Ubuntu) are independent of the containerized services</w:t>
+      </w:r>
+    </w:p>
+    <w:p>
+      <w:pPr>
+        <w:pStyle w:val="FirstParagraph"/>
+      </w:pPr>
+      <w:r>
+        <w:rPr>
+          <w:b/>
+          <w:bCs/>
+        </w:rPr>
+        <w:t xml:space="preserve">Action</w:t>
+      </w:r>
+      <w:r>
+        <w:t xml:space="preserve">: confirm RHEL version and ensure Docker CE/EE is installed and running.</w:t>
+      </w:r>
+    </w:p>
+    <w:bookmarkEnd w:id="81"/>
+    <w:bookmarkStart w:id="82" w:name="X3c0a2577b98c4de911cea75720b8f1e00419df3"/>
+    <w:p>
+      <w:pPr>
+        <w:pStyle w:val="Heading3"/>
+      </w:pPr>
+      <w:r>
+        <w:t xml:space="preserve">7.2 2. Internal web server access (firewall rules)</w:t>
+      </w:r>
+    </w:p>
+    <w:p>
+      <w:pPr>
+        <w:pStyle w:val="FirstParagraph"/>
+      </w:pPr>
+      <w:r>
+        <w:t xml:space="preserve">It appears that firewall rules on the BOEM network restrict server access to web content ports. To serve the MST applications internally:</w:t>
       </w:r>
     </w:p>
     <w:p>
@@ -5619,37 +5583,29 @@
           <w:b/>
           <w:bCs/>
         </w:rPr>
-        <w:t xml:space="preserve">Internal DNS</w:t>
-      </w:r>
-      <w:r>
-        <w:t xml:space="preserve">: BOEM IT will need to create internal DNS records pointing a hostname (e.g.,</w:t>
-      </w:r>
-      <w:r>
-        <w:t xml:space="preserve"> </w:t>
-      </w:r>
-      <w:r>
-        <w:rPr>
-          <w:rStyle w:val="VerbatimChar"/>
-        </w:rPr>
-        <w:t xml:space="preserve">msens.boem.gov</w:t>
-      </w:r>
-      <w:r>
-        <w:t xml:space="preserve"> </w:t>
-      </w:r>
-      <w:r>
-        <w:t xml:space="preserve">or</w:t>
-      </w:r>
-      <w:r>
-        <w:t xml:space="preserve"> </w:t>
-      </w:r>
-      <w:r>
-        <w:rPr>
-          <w:rStyle w:val="VerbatimChar"/>
-        </w:rPr>
-        <w:t xml:space="preserve">marinesensitivity.boem.gov</w:t>
-      </w:r>
-      <w:r>
-        <w:t xml:space="preserve">) to the internal server’s IP address</w:t>
+        <w:t xml:space="preserve">Port 80 (HTTP)</w:t>
+      </w:r>
+      <w:r>
+        <w:t xml:space="preserve"> </w:t>
+      </w:r>
+      <w:r>
+        <w:t xml:space="preserve">and</w:t>
+      </w:r>
+      <w:r>
+        <w:t xml:space="preserve"> </w:t>
+      </w:r>
+      <w:r>
+        <w:rPr>
+          <w:b/>
+          <w:bCs/>
+        </w:rPr>
+        <w:t xml:space="preserve">port 443 (HTTPS)</w:t>
+      </w:r>
+      <w:r>
+        <w:t xml:space="preserve"> </w:t>
+      </w:r>
+      <w:r>
+        <w:t xml:space="preserve">need to be open for inbound traffic from BOEM users (or at least the BOEM internal network)</w:t>
       </w:r>
     </w:p>
     <w:p>
@@ -5661,40 +5617,7 @@
         </w:numPr>
       </w:pPr>
       <w:r>
-        <w:t xml:space="preserve">If Caddy cannot obtain Let’s Encrypt certificates (due to no external access), use internal CA certificates or configure Caddy for HTTP-only internally</w:t>
-      </w:r>
-    </w:p>
-    <w:p>
-      <w:pPr>
-        <w:pStyle w:val="FirstParagraph"/>
-      </w:pPr>
-      <w:r>
-        <w:rPr>
-          <w:b/>
-          <w:bCs/>
-        </w:rPr>
-        <w:t xml:space="preserve">Action</w:t>
-      </w:r>
-      <w:r>
-        <w:t xml:space="preserve">: coordinate with BOEM IT to open ports 80/443 for internal traffic and configure internal DNS.</w:t>
-      </w:r>
-    </w:p>
-    <w:bookmarkEnd w:id="78"/>
-    <w:bookmarkStart w:id="79" w:name="external-access-and-domain-management"/>
-    <w:p>
-      <w:pPr>
-        <w:pStyle w:val="Heading3"/>
-      </w:pPr>
-      <w:r>
-        <w:t xml:space="preserve">7.3 3. External access and domain management</w:t>
-      </w:r>
-    </w:p>
-    <w:p>
-      <w:pPr>
-        <w:pStyle w:val="FirstParagraph"/>
-      </w:pPr>
-      <w:r>
-        <w:t xml:space="preserve">The</w:t>
+        <w:t xml:space="preserve">On RHEL, this may involve</w:t>
       </w:r>
       <w:r>
         <w:t xml:space="preserve"> </w:t>
@@ -5703,13 +5626,300 @@
         <w:rPr>
           <w:rStyle w:val="VerbatimChar"/>
         </w:rPr>
-        <w:t xml:space="preserve">marinesensitivity.org</w:t>
-      </w:r>
-      <w:r>
-        <w:t xml:space="preserve"> </w:t>
-      </w:r>
-      <w:r>
-        <w:t xml:space="preserve">domain is currently managed by the lead contractor through SquareSpace. Questions to resolve:</w:t>
+        <w:t xml:space="preserve">firewalld</w:t>
+      </w:r>
+      <w:r>
+        <w:t xml:space="preserve"> </w:t>
+      </w:r>
+      <w:r>
+        <w:t xml:space="preserve">(preferred) or</w:t>
+      </w:r>
+      <w:r>
+        <w:t xml:space="preserve"> </w:t>
+      </w:r>
+      <w:r>
+        <w:rPr>
+          <w:rStyle w:val="VerbatimChar"/>
+        </w:rPr>
+        <w:t xml:space="preserve">iptables</w:t>
+      </w:r>
+      <w:r>
+        <w:t xml:space="preserve">:</w:t>
+      </w:r>
+    </w:p>
+    <w:p>
+      <w:pPr>
+        <w:pStyle w:val="SourceCode"/>
+      </w:pPr>
+      <w:r>
+        <w:rPr>
+          <w:rStyle w:val="CommentTok"/>
+        </w:rPr>
+        <w:t xml:space="preserve"># firewalld (recommended on RHEL)</w:t>
+      </w:r>
+      <w:r>
+        <w:br/>
+      </w:r>
+      <w:r>
+        <w:rPr>
+          <w:rStyle w:val="FunctionTok"/>
+        </w:rPr>
+        <w:t xml:space="preserve">sudo</w:t>
+      </w:r>
+      <w:r>
+        <w:rPr>
+          <w:rStyle w:val="NormalTok"/>
+        </w:rPr>
+        <w:t xml:space="preserve"> firewall-cmd </w:t>
+      </w:r>
+      <w:r>
+        <w:rPr>
+          <w:rStyle w:val="AttributeTok"/>
+        </w:rPr>
+        <w:t xml:space="preserve">--permanent</w:t>
+      </w:r>
+      <w:r>
+        <w:rPr>
+          <w:rStyle w:val="NormalTok"/>
+        </w:rPr>
+        <w:t xml:space="preserve"> </w:t>
+      </w:r>
+      <w:r>
+        <w:rPr>
+          <w:rStyle w:val="AttributeTok"/>
+        </w:rPr>
+        <w:t xml:space="preserve">--add-service</w:t>
+      </w:r>
+      <w:r>
+        <w:rPr>
+          <w:rStyle w:val="OperatorTok"/>
+        </w:rPr>
+        <w:t xml:space="preserve">=</w:t>
+      </w:r>
+      <w:r>
+        <w:rPr>
+          <w:rStyle w:val="NormalTok"/>
+        </w:rPr>
+        <w:t xml:space="preserve">http</w:t>
+      </w:r>
+      <w:r>
+        <w:br/>
+      </w:r>
+      <w:r>
+        <w:rPr>
+          <w:rStyle w:val="FunctionTok"/>
+        </w:rPr>
+        <w:t xml:space="preserve">sudo</w:t>
+      </w:r>
+      <w:r>
+        <w:rPr>
+          <w:rStyle w:val="NormalTok"/>
+        </w:rPr>
+        <w:t xml:space="preserve"> firewall-cmd </w:t>
+      </w:r>
+      <w:r>
+        <w:rPr>
+          <w:rStyle w:val="AttributeTok"/>
+        </w:rPr>
+        <w:t xml:space="preserve">--permanent</w:t>
+      </w:r>
+      <w:r>
+        <w:rPr>
+          <w:rStyle w:val="NormalTok"/>
+        </w:rPr>
+        <w:t xml:space="preserve"> </w:t>
+      </w:r>
+      <w:r>
+        <w:rPr>
+          <w:rStyle w:val="AttributeTok"/>
+        </w:rPr>
+        <w:t xml:space="preserve">--add-service</w:t>
+      </w:r>
+      <w:r>
+        <w:rPr>
+          <w:rStyle w:val="OperatorTok"/>
+        </w:rPr>
+        <w:t xml:space="preserve">=</w:t>
+      </w:r>
+      <w:r>
+        <w:rPr>
+          <w:rStyle w:val="NormalTok"/>
+        </w:rPr>
+        <w:t xml:space="preserve">https</w:t>
+      </w:r>
+      <w:r>
+        <w:br/>
+      </w:r>
+      <w:r>
+        <w:rPr>
+          <w:rStyle w:val="FunctionTok"/>
+        </w:rPr>
+        <w:t xml:space="preserve">sudo</w:t>
+      </w:r>
+      <w:r>
+        <w:rPr>
+          <w:rStyle w:val="NormalTok"/>
+        </w:rPr>
+        <w:t xml:space="preserve"> firewall-cmd </w:t>
+      </w:r>
+      <w:r>
+        <w:rPr>
+          <w:rStyle w:val="AttributeTok"/>
+        </w:rPr>
+        <w:t xml:space="preserve">--reload</w:t>
+      </w:r>
+      <w:r>
+        <w:br/>
+      </w:r>
+      <w:r>
+        <w:br/>
+      </w:r>
+      <w:r>
+        <w:rPr>
+          <w:rStyle w:val="CommentTok"/>
+        </w:rPr>
+        <w:t xml:space="preserve"># or iptables</w:t>
+      </w:r>
+      <w:r>
+        <w:br/>
+      </w:r>
+      <w:r>
+        <w:rPr>
+          <w:rStyle w:val="FunctionTok"/>
+        </w:rPr>
+        <w:t xml:space="preserve">sudo</w:t>
+      </w:r>
+      <w:r>
+        <w:rPr>
+          <w:rStyle w:val="NormalTok"/>
+        </w:rPr>
+        <w:t xml:space="preserve"> iptables </w:t>
+      </w:r>
+      <w:r>
+        <w:rPr>
+          <w:rStyle w:val="AttributeTok"/>
+        </w:rPr>
+        <w:t xml:space="preserve">-A</w:t>
+      </w:r>
+      <w:r>
+        <w:rPr>
+          <w:rStyle w:val="NormalTok"/>
+        </w:rPr>
+        <w:t xml:space="preserve"> INPUT </w:t>
+      </w:r>
+      <w:r>
+        <w:rPr>
+          <w:rStyle w:val="AttributeTok"/>
+        </w:rPr>
+        <w:t xml:space="preserve">-p</w:t>
+      </w:r>
+      <w:r>
+        <w:rPr>
+          <w:rStyle w:val="NormalTok"/>
+        </w:rPr>
+        <w:t xml:space="preserve"> tcp </w:t>
+      </w:r>
+      <w:r>
+        <w:rPr>
+          <w:rStyle w:val="AttributeTok"/>
+        </w:rPr>
+        <w:t xml:space="preserve">--dport</w:t>
+      </w:r>
+      <w:r>
+        <w:rPr>
+          <w:rStyle w:val="NormalTok"/>
+        </w:rPr>
+        <w:t xml:space="preserve"> 80 </w:t>
+      </w:r>
+      <w:r>
+        <w:rPr>
+          <w:rStyle w:val="AttributeTok"/>
+        </w:rPr>
+        <w:t xml:space="preserve">-j</w:t>
+      </w:r>
+      <w:r>
+        <w:rPr>
+          <w:rStyle w:val="NormalTok"/>
+        </w:rPr>
+        <w:t xml:space="preserve"> ACCEPT</w:t>
+      </w:r>
+      <w:r>
+        <w:br/>
+      </w:r>
+      <w:r>
+        <w:rPr>
+          <w:rStyle w:val="FunctionTok"/>
+        </w:rPr>
+        <w:t xml:space="preserve">sudo</w:t>
+      </w:r>
+      <w:r>
+        <w:rPr>
+          <w:rStyle w:val="NormalTok"/>
+        </w:rPr>
+        <w:t xml:space="preserve"> iptables </w:t>
+      </w:r>
+      <w:r>
+        <w:rPr>
+          <w:rStyle w:val="AttributeTok"/>
+        </w:rPr>
+        <w:t xml:space="preserve">-A</w:t>
+      </w:r>
+      <w:r>
+        <w:rPr>
+          <w:rStyle w:val="NormalTok"/>
+        </w:rPr>
+        <w:t xml:space="preserve"> INPUT </w:t>
+      </w:r>
+      <w:r>
+        <w:rPr>
+          <w:rStyle w:val="AttributeTok"/>
+        </w:rPr>
+        <w:t xml:space="preserve">-p</w:t>
+      </w:r>
+      <w:r>
+        <w:rPr>
+          <w:rStyle w:val="NormalTok"/>
+        </w:rPr>
+        <w:t xml:space="preserve"> tcp </w:t>
+      </w:r>
+      <w:r>
+        <w:rPr>
+          <w:rStyle w:val="AttributeTok"/>
+        </w:rPr>
+        <w:t xml:space="preserve">--dport</w:t>
+      </w:r>
+      <w:r>
+        <w:rPr>
+          <w:rStyle w:val="NormalTok"/>
+        </w:rPr>
+        <w:t xml:space="preserve"> 443 </w:t>
+      </w:r>
+      <w:r>
+        <w:rPr>
+          <w:rStyle w:val="AttributeTok"/>
+        </w:rPr>
+        <w:t xml:space="preserve">-j</w:t>
+      </w:r>
+      <w:r>
+        <w:rPr>
+          <w:rStyle w:val="NormalTok"/>
+        </w:rPr>
+        <w:t xml:space="preserve"> ACCEPT</w:t>
+      </w:r>
+      <w:r>
+        <w:br/>
+      </w:r>
+      <w:r>
+        <w:rPr>
+          <w:rStyle w:val="FunctionTok"/>
+        </w:rPr>
+        <w:t xml:space="preserve">sudo</w:t>
+      </w:r>
+      <w:r>
+        <w:rPr>
+          <w:rStyle w:val="NormalTok"/>
+        </w:rPr>
+        <w:t xml:space="preserve"> iptables-save</w:t>
       </w:r>
     </w:p>
     <w:p>
@@ -5725,13 +5935,37 @@
           <w:b/>
           <w:bCs/>
         </w:rPr>
-        <w:t xml:space="preserve">Keep marinesensitivity.org?</w:t>
-      </w:r>
-      <w:r>
-        <w:t xml:space="preserve"> </w:t>
-      </w:r>
-      <w:r>
-        <w:t xml:space="preserve">The domain is well-established and used in publications. Advantages: continuity, contractor can manage DNS. Disadvantages: not a .gov domain, may need to transition at contract end.</w:t>
+        <w:t xml:space="preserve">Internal DNS</w:t>
+      </w:r>
+      <w:r>
+        <w:t xml:space="preserve">: BOEM IT will need to create internal DNS records pointing a hostname (e.g.,</w:t>
+      </w:r>
+      <w:r>
+        <w:t xml:space="preserve"> </w:t>
+      </w:r>
+      <w:r>
+        <w:rPr>
+          <w:rStyle w:val="VerbatimChar"/>
+        </w:rPr>
+        <w:t xml:space="preserve">msens.boem.gov</w:t>
+      </w:r>
+      <w:r>
+        <w:t xml:space="preserve"> </w:t>
+      </w:r>
+      <w:r>
+        <w:t xml:space="preserve">or</w:t>
+      </w:r>
+      <w:r>
+        <w:t xml:space="preserve"> </w:t>
+      </w:r>
+      <w:r>
+        <w:rPr>
+          <w:rStyle w:val="VerbatimChar"/>
+        </w:rPr>
+        <w:t xml:space="preserve">marinesensitivity.boem.gov</w:t>
+      </w:r>
+      <w:r>
+        <w:t xml:space="preserve">) to the internal server’s IP address</w:t>
       </w:r>
     </w:p>
     <w:p>
@@ -5743,17 +5977,40 @@
         </w:numPr>
       </w:pPr>
       <w:r>
+        <w:t xml:space="preserve">If Caddy cannot obtain Let’s Encrypt certificates (due to no external access), use internal CA certificates or configure Caddy for HTTP-only internally</w:t>
+      </w:r>
+    </w:p>
+    <w:p>
+      <w:pPr>
+        <w:pStyle w:val="FirstParagraph"/>
+      </w:pPr>
+      <w:r>
         <w:rPr>
           <w:b/>
           <w:bCs/>
         </w:rPr>
-        <w:t xml:space="preserve">Use a BOEM.gov subdomain?</w:t>
-      </w:r>
-      <w:r>
-        <w:t xml:space="preserve"> </w:t>
-      </w:r>
-      <w:r>
-        <w:t xml:space="preserve">(e.g.,</w:t>
+        <w:t xml:space="preserve">Action</w:t>
+      </w:r>
+      <w:r>
+        <w:t xml:space="preserve">: coordinate with BOEM IT to open ports 80/443 for internal traffic and configure internal DNS.</w:t>
+      </w:r>
+    </w:p>
+    <w:bookmarkEnd w:id="82"/>
+    <w:bookmarkStart w:id="83" w:name="external-access-and-domain-management"/>
+    <w:p>
+      <w:pPr>
+        <w:pStyle w:val="Heading3"/>
+      </w:pPr>
+      <w:r>
+        <w:t xml:space="preserve">7.3 3. External access and domain management</w:t>
+      </w:r>
+    </w:p>
+    <w:p>
+      <w:pPr>
+        <w:pStyle w:val="FirstParagraph"/>
+      </w:pPr>
+      <w:r>
+        <w:t xml:space="preserve">The</w:t>
       </w:r>
       <w:r>
         <w:t xml:space="preserve"> </w:t>
@@ -5762,126 +6019,13 @@
         <w:rPr>
           <w:rStyle w:val="VerbatimChar"/>
         </w:rPr>
-        <w:t xml:space="preserve">marinesensitivity.boem.gov</w:t>
-      </w:r>
-      <w:r>
-        <w:t xml:space="preserve"> </w:t>
-      </w:r>
-      <w:r>
-        <w:t xml:space="preserve">or</w:t>
-      </w:r>
-      <w:r>
-        <w:t xml:space="preserve"> </w:t>
-      </w:r>
-      <w:r>
-        <w:rPr>
-          <w:rStyle w:val="VerbatimChar"/>
-        </w:rPr>
-        <w:t xml:space="preserve">mst.boem.gov</w:t>
-      </w:r>
-      <w:r>
-        <w:t xml:space="preserve">). Advantages: clearly government-affiliated, managed by BOEM IT. Disadvantages: requires DOI IT approval, potential delays.</w:t>
-      </w:r>
-    </w:p>
-    <w:p>
-      <w:pPr>
-        <w:pStyle w:val="Compact"/>
-        <w:numPr>
-          <w:ilvl w:val="0"/>
-          <w:numId w:val="1013"/>
-        </w:numPr>
-      </w:pPr>
-      <w:r>
-        <w:rPr>
-          <w:b/>
-          <w:bCs/>
-        </w:rPr>
-        <w:t xml:space="preserve">Hybrid approach?</w:t>
-      </w:r>
-      <w:r>
-        <w:t xml:space="preserve"> </w:t>
-      </w:r>
-      <w:r>
-        <w:t xml:space="preserve">Use</w:t>
-      </w:r>
-      <w:r>
-        <w:t xml:space="preserve"> </w:t>
-      </w:r>
-      <w:r>
-        <w:rPr>
-          <w:rStyle w:val="VerbatimChar"/>
-        </w:rPr>
         <w:t xml:space="preserve">marinesensitivity.org</w:t>
       </w:r>
       <w:r>
         <w:t xml:space="preserve"> </w:t>
       </w:r>
       <w:r>
-        <w:t xml:space="preserve">externally (public-facing, contractor-managed) and a</w:t>
-      </w:r>
-      <w:r>
-        <w:t xml:space="preserve"> </w:t>
-      </w:r>
-      <w:r>
-        <w:rPr>
-          <w:rStyle w:val="VerbatimChar"/>
-        </w:rPr>
-        <w:t xml:space="preserve">.boem.gov</w:t>
-      </w:r>
-      <w:r>
-        <w:t xml:space="preserve"> </w:t>
-      </w:r>
-      <w:r>
-        <w:t xml:space="preserve">subdomain internally. The internal server would serve the same content under both names.</w:t>
-      </w:r>
-    </w:p>
-    <w:p>
-      <w:pPr>
-        <w:pStyle w:val="FirstParagraph"/>
-      </w:pPr>
-      <w:r>
-        <w:rPr>
-          <w:b/>
-          <w:bCs/>
-        </w:rPr>
-        <w:t xml:space="preserve">Action</w:t>
-      </w:r>
-      <w:r>
-        <w:t xml:space="preserve">: decide on domain strategy and coordinate with BOEM IT and SquareSpace as needed.</w:t>
-      </w:r>
-    </w:p>
-    <w:bookmarkEnd w:id="79"/>
-    <w:bookmarkStart w:id="80" w:name="ssh-outbound-access-from-boem-network"/>
-    <w:p>
-      <w:pPr>
-        <w:pStyle w:val="Heading3"/>
-      </w:pPr>
-      <w:r>
-        <w:t xml:space="preserve">7.4 4. SSH outbound access from BOEM network</w:t>
-      </w:r>
-    </w:p>
-    <w:p>
-      <w:pPr>
-        <w:pStyle w:val="FirstParagraph"/>
-      </w:pPr>
-      <w:r>
-        <w:t xml:space="preserve">The synchronization depends on the internal server being able to make</w:t>
-      </w:r>
-      <w:r>
-        <w:t xml:space="preserve"> </w:t>
-      </w:r>
-      <w:r>
-        <w:rPr>
-          <w:b/>
-          <w:bCs/>
-        </w:rPr>
-        <w:t xml:space="preserve">outbound SSH connections</w:t>
-      </w:r>
-      <w:r>
-        <w:t xml:space="preserve"> </w:t>
-      </w:r>
-      <w:r>
-        <w:t xml:space="preserve">(port 22) to the external server. If the BOEM network restricts outbound SSH:</w:t>
+        <w:t xml:space="preserve">domain is currently managed by the lead contractor through SquareSpace. Questions to resolve:</w:t>
       </w:r>
     </w:p>
     <w:p>
@@ -5893,16 +6037,17 @@
         </w:numPr>
       </w:pPr>
       <w:r>
-        <w:t xml:space="preserve">Request a firewall exception for outbound SSH to the specific AWS IP (</w:t>
-      </w:r>
-      <w:r>
-        <w:rPr>
-          <w:rStyle w:val="VerbatimChar"/>
-        </w:rPr>
-        <w:t xml:space="preserve">100.25.173.0</w:t>
-      </w:r>
-      <w:r>
-        <w:t xml:space="preserve">)</w:t>
+        <w:rPr>
+          <w:b/>
+          <w:bCs/>
+        </w:rPr>
+        <w:t xml:space="preserve">Keep marinesensitivity.org?</w:t>
+      </w:r>
+      <w:r>
+        <w:t xml:space="preserve"> </w:t>
+      </w:r>
+      <w:r>
+        <w:t xml:space="preserve">The domain is well-established and used in publications. Advantages: continuity, contractor can manage DNS. Disadvantages: not a .gov domain, may need to transition at contract end.</w:t>
       </w:r>
     </w:p>
     <w:p>
@@ -5914,7 +6059,44 @@
         </w:numPr>
       </w:pPr>
       <w:r>
-        <w:t xml:space="preserve">Alternative: use HTTPS-based sync (e.g., rclone with WebDAV or S3) if SSH is blocked</w:t>
+        <w:rPr>
+          <w:b/>
+          <w:bCs/>
+        </w:rPr>
+        <w:t xml:space="preserve">Use a BOEM.gov subdomain?</w:t>
+      </w:r>
+      <w:r>
+        <w:t xml:space="preserve"> </w:t>
+      </w:r>
+      <w:r>
+        <w:t xml:space="preserve">(e.g.,</w:t>
+      </w:r>
+      <w:r>
+        <w:t xml:space="preserve"> </w:t>
+      </w:r>
+      <w:r>
+        <w:rPr>
+          <w:rStyle w:val="VerbatimChar"/>
+        </w:rPr>
+        <w:t xml:space="preserve">marinesensitivity.boem.gov</w:t>
+      </w:r>
+      <w:r>
+        <w:t xml:space="preserve"> </w:t>
+      </w:r>
+      <w:r>
+        <w:t xml:space="preserve">or</w:t>
+      </w:r>
+      <w:r>
+        <w:t xml:space="preserve"> </w:t>
+      </w:r>
+      <w:r>
+        <w:rPr>
+          <w:rStyle w:val="VerbatimChar"/>
+        </w:rPr>
+        <w:t xml:space="preserve">mst.boem.gov</w:t>
+      </w:r>
+      <w:r>
+        <w:t xml:space="preserve">). Advantages: clearly government-affiliated, managed by BOEM IT. Disadvantages: requires DOI IT approval, potential delays.</w:t>
       </w:r>
     </w:p>
     <w:p>
@@ -5926,65 +6108,96 @@
         </w:numPr>
       </w:pPr>
       <w:r>
-        <w:t xml:space="preserve">Alternative: use an SSH tunnel over HTTPS (port 443) if only HTTPS outbound is allowed</w:t>
-      </w:r>
-    </w:p>
-    <w:p>
-      <w:pPr>
-        <w:pStyle w:val="FirstParagraph"/>
-      </w:pPr>
-      <w:r>
         <w:rPr>
           <w:b/>
           <w:bCs/>
         </w:rPr>
-        <w:t xml:space="preserve">Action</w:t>
-      </w:r>
-      <w:r>
-        <w:t xml:space="preserve">: confirm outbound SSH (port 22) is permitted from the internal server to the external server IP.</w:t>
-      </w:r>
-    </w:p>
-    <w:bookmarkEnd w:id="80"/>
-    <w:bookmarkStart w:id="81" w:name="docker-registry-access"/>
-    <w:p>
-      <w:pPr>
-        <w:pStyle w:val="Heading3"/>
-      </w:pPr>
-      <w:r>
-        <w:t xml:space="preserve">7.5 5. Docker registry access</w:t>
+        <w:t xml:space="preserve">Hybrid approach?</w:t>
+      </w:r>
+      <w:r>
+        <w:t xml:space="preserve"> </w:t>
+      </w:r>
+      <w:r>
+        <w:t xml:space="preserve">Use</w:t>
+      </w:r>
+      <w:r>
+        <w:t xml:space="preserve"> </w:t>
+      </w:r>
+      <w:r>
+        <w:rPr>
+          <w:rStyle w:val="VerbatimChar"/>
+        </w:rPr>
+        <w:t xml:space="preserve">marinesensitivity.org</w:t>
+      </w:r>
+      <w:r>
+        <w:t xml:space="preserve"> </w:t>
+      </w:r>
+      <w:r>
+        <w:t xml:space="preserve">externally (public-facing, contractor-managed) and a</w:t>
+      </w:r>
+      <w:r>
+        <w:t xml:space="preserve"> </w:t>
+      </w:r>
+      <w:r>
+        <w:rPr>
+          <w:rStyle w:val="VerbatimChar"/>
+        </w:rPr>
+        <w:t xml:space="preserve">.boem.gov</w:t>
+      </w:r>
+      <w:r>
+        <w:t xml:space="preserve"> </w:t>
+      </w:r>
+      <w:r>
+        <w:t xml:space="preserve">subdomain internally. The internal server would serve the same content under both names.</w:t>
       </w:r>
     </w:p>
     <w:p>
       <w:pPr>
         <w:pStyle w:val="FirstParagraph"/>
       </w:pPr>
-      <w:r>
-        <w:t xml:space="preserve">Watchtower needs</w:t>
-      </w:r>
-      <w:r>
-        <w:t xml:space="preserve"> </w:t>
-      </w:r>
       <w:r>
         <w:rPr>
           <w:b/>
           <w:bCs/>
         </w:rPr>
-        <w:t xml:space="preserve">outbound HTTPS access</w:t>
-      </w:r>
-      <w:r>
-        <w:t xml:space="preserve"> </w:t>
-      </w:r>
-      <w:r>
-        <w:t xml:space="preserve">to GitHub Container Registry (</w:t>
-      </w:r>
-      <w:r>
-        <w:rPr>
-          <w:rStyle w:val="VerbatimChar"/>
-        </w:rPr>
-        <w:t xml:space="preserve">ghcr.io</w:t>
-      </w:r>
-      <w:r>
-        <w:t xml:space="preserve">) to pull updated Docker images. If HTTPS to external registries is restricted:</w:t>
+        <w:t xml:space="preserve">Action</w:t>
+      </w:r>
+      <w:r>
+        <w:t xml:space="preserve">: decide on domain strategy and coordinate with BOEM IT and SquareSpace as needed.</w:t>
+      </w:r>
+    </w:p>
+    <w:bookmarkEnd w:id="83"/>
+    <w:bookmarkStart w:id="84" w:name="ssh-outbound-access-from-boem-network"/>
+    <w:p>
+      <w:pPr>
+        <w:pStyle w:val="Heading3"/>
+      </w:pPr>
+      <w:r>
+        <w:t xml:space="preserve">7.4 4. SSH outbound access from BOEM network</w:t>
+      </w:r>
+    </w:p>
+    <w:p>
+      <w:pPr>
+        <w:pStyle w:val="FirstParagraph"/>
+      </w:pPr>
+      <w:r>
+        <w:t xml:space="preserve">The synchronization depends on the internal server being able to make</w:t>
+      </w:r>
+      <w:r>
+        <w:t xml:space="preserve"> </w:t>
+      </w:r>
+      <w:r>
+        <w:rPr>
+          <w:b/>
+          <w:bCs/>
+        </w:rPr>
+        <w:t xml:space="preserve">outbound SSH connections</w:t>
+      </w:r>
+      <w:r>
+        <w:t xml:space="preserve"> </w:t>
+      </w:r>
+      <w:r>
+        <w:t xml:space="preserve">(port 22) to the external server. If the BOEM network restricts outbound SSH:</w:t>
       </w:r>
     </w:p>
     <w:p>
@@ -5996,22 +6209,16 @@
         </w:numPr>
       </w:pPr>
       <w:r>
-        <w:t xml:space="preserve">Request firewall exception for</w:t>
-      </w:r>
-      <w:r>
-        <w:t xml:space="preserve"> </w:t>
+        <w:t xml:space="preserve">Request a firewall exception for outbound SSH to the specific AWS IP (</w:t>
       </w:r>
       <w:r>
         <w:rPr>
           <w:rStyle w:val="VerbatimChar"/>
         </w:rPr>
-        <w:t xml:space="preserve">ghcr.io</w:t>
-      </w:r>
-      <w:r>
-        <w:t xml:space="preserve"> </w:t>
-      </w:r>
-      <w:r>
-        <w:t xml:space="preserve">(IP ranges published by GitHub)</w:t>
+        <w:t xml:space="preserve">100.25.173.0</w:t>
+      </w:r>
+      <w:r>
+        <w:t xml:space="preserve">)</w:t>
       </w:r>
     </w:p>
     <w:p>
@@ -6023,37 +6230,19 @@
         </w:numPr>
       </w:pPr>
       <w:r>
-        <w:t xml:space="preserve">Alternative: manually transfer Docker images via</w:t>
-      </w:r>
-      <w:r>
-        <w:t xml:space="preserve"> </w:t>
-      </w:r>
-      <w:r>
-        <w:rPr>
-          <w:rStyle w:val="VerbatimChar"/>
-        </w:rPr>
-        <w:t xml:space="preserve">docker save</w:t>
-      </w:r>
-      <w:r>
-        <w:t xml:space="preserve"> </w:t>
-      </w:r>
-      <w:r>
-        <w:t xml:space="preserve">/</w:t>
-      </w:r>
-      <w:r>
-        <w:t xml:space="preserve"> </w:t>
-      </w:r>
-      <w:r>
-        <w:rPr>
-          <w:rStyle w:val="VerbatimChar"/>
-        </w:rPr>
-        <w:t xml:space="preserve">docker load</w:t>
-      </w:r>
-      <w:r>
-        <w:t xml:space="preserve"> </w:t>
-      </w:r>
-      <w:r>
-        <w:t xml:space="preserve">and rclone</w:t>
+        <w:t xml:space="preserve">Alternative: use HTTPS-based sync (e.g., rclone with WebDAV or S3) if SSH is blocked</w:t>
+      </w:r>
+    </w:p>
+    <w:p>
+      <w:pPr>
+        <w:pStyle w:val="Compact"/>
+        <w:numPr>
+          <w:ilvl w:val="0"/>
+          <w:numId w:val="1015"/>
+        </w:numPr>
+      </w:pPr>
+      <w:r>
+        <w:t xml:space="preserve">Alternative: use an SSH tunnel over HTTPS (port 443) if only HTTPS outbound is allowed</w:t>
       </w:r>
     </w:p>
     <w:p>
@@ -6068,6 +6257,133 @@
         <w:t xml:space="preserve">Action</w:t>
       </w:r>
       <w:r>
+        <w:t xml:space="preserve">: confirm outbound SSH (port 22) is permitted from the internal server to the external server IP.</w:t>
+      </w:r>
+    </w:p>
+    <w:bookmarkEnd w:id="84"/>
+    <w:bookmarkStart w:id="85" w:name="docker-registry-access"/>
+    <w:p>
+      <w:pPr>
+        <w:pStyle w:val="Heading3"/>
+      </w:pPr>
+      <w:r>
+        <w:t xml:space="preserve">7.5 5. Docker registry access</w:t>
+      </w:r>
+    </w:p>
+    <w:p>
+      <w:pPr>
+        <w:pStyle w:val="FirstParagraph"/>
+      </w:pPr>
+      <w:r>
+        <w:t xml:space="preserve">Watchtower needs</w:t>
+      </w:r>
+      <w:r>
+        <w:t xml:space="preserve"> </w:t>
+      </w:r>
+      <w:r>
+        <w:rPr>
+          <w:b/>
+          <w:bCs/>
+        </w:rPr>
+        <w:t xml:space="preserve">outbound HTTPS access</w:t>
+      </w:r>
+      <w:r>
+        <w:t xml:space="preserve"> </w:t>
+      </w:r>
+      <w:r>
+        <w:t xml:space="preserve">to GitHub Container Registry (</w:t>
+      </w:r>
+      <w:r>
+        <w:rPr>
+          <w:rStyle w:val="VerbatimChar"/>
+        </w:rPr>
+        <w:t xml:space="preserve">ghcr.io</w:t>
+      </w:r>
+      <w:r>
+        <w:t xml:space="preserve">) to pull updated Docker images. If HTTPS to external registries is restricted:</w:t>
+      </w:r>
+    </w:p>
+    <w:p>
+      <w:pPr>
+        <w:pStyle w:val="Compact"/>
+        <w:numPr>
+          <w:ilvl w:val="0"/>
+          <w:numId w:val="1016"/>
+        </w:numPr>
+      </w:pPr>
+      <w:r>
+        <w:t xml:space="preserve">Request firewall exception for</w:t>
+      </w:r>
+      <w:r>
+        <w:t xml:space="preserve"> </w:t>
+      </w:r>
+      <w:r>
+        <w:rPr>
+          <w:rStyle w:val="VerbatimChar"/>
+        </w:rPr>
+        <w:t xml:space="preserve">ghcr.io</w:t>
+      </w:r>
+      <w:r>
+        <w:t xml:space="preserve"> </w:t>
+      </w:r>
+      <w:r>
+        <w:t xml:space="preserve">(IP ranges published by GitHub)</w:t>
+      </w:r>
+    </w:p>
+    <w:p>
+      <w:pPr>
+        <w:pStyle w:val="Compact"/>
+        <w:numPr>
+          <w:ilvl w:val="0"/>
+          <w:numId w:val="1016"/>
+        </w:numPr>
+      </w:pPr>
+      <w:r>
+        <w:t xml:space="preserve">Alternative: manually transfer Docker images via</w:t>
+      </w:r>
+      <w:r>
+        <w:t xml:space="preserve"> </w:t>
+      </w:r>
+      <w:r>
+        <w:rPr>
+          <w:rStyle w:val="VerbatimChar"/>
+        </w:rPr>
+        <w:t xml:space="preserve">docker save</w:t>
+      </w:r>
+      <w:r>
+        <w:t xml:space="preserve"> </w:t>
+      </w:r>
+      <w:r>
+        <w:t xml:space="preserve">/</w:t>
+      </w:r>
+      <w:r>
+        <w:t xml:space="preserve"> </w:t>
+      </w:r>
+      <w:r>
+        <w:rPr>
+          <w:rStyle w:val="VerbatimChar"/>
+        </w:rPr>
+        <w:t xml:space="preserve">docker load</w:t>
+      </w:r>
+      <w:r>
+        <w:t xml:space="preserve"> </w:t>
+      </w:r>
+      <w:r>
+        <w:t xml:space="preserve">and rclone</w:t>
+      </w:r>
+    </w:p>
+    <w:p>
+      <w:pPr>
+        <w:pStyle w:val="FirstParagraph"/>
+      </w:pPr>
+      <w:r>
+        <w:rPr>
+          <w:b/>
+          <w:bCs/>
+        </w:rPr>
+        <w:t xml:space="preserve">Action</w:t>
+      </w:r>
+      <w:r>
         <w:t xml:space="preserve">: confirm outbound HTTPS to</w:t>
       </w:r>
       <w:r>
@@ -6086,8 +6402,8 @@
         <w:t xml:space="preserve">is permitted.</w:t>
       </w:r>
     </w:p>
-    <w:bookmarkEnd w:id="81"/>
-    <w:bookmarkStart w:id="82" w:name="data-volume-sizing"/>
+    <w:bookmarkEnd w:id="85"/>
+    <w:bookmarkStart w:id="86" w:name="data-volume-sizing"/>
     <w:p>
       <w:pPr>
         <w:pStyle w:val="Heading3"/>
@@ -6434,8 +6750,8 @@
         <w:t xml:space="preserve">volume has sufficient capacity (recommend 50+ GB for headroom).</w:t>
       </w:r>
     </w:p>
-    <w:bookmarkEnd w:id="82"/>
-    <w:bookmarkStart w:id="83" w:name="backup-strategy-for-internal-server"/>
+    <w:bookmarkEnd w:id="86"/>
+    <w:bookmarkStart w:id="87" w:name="backup-strategy-for-internal-server"/>
     <w:p>
       <w:pPr>
         <w:pStyle w:val="Heading3"/>
@@ -6450,90 +6766,6 @@
       </w:pPr>
       <w:r>
         <w:t xml:space="preserve">While the external server has automated PostgreSQL backups, the internal production server should also have a backup plan:</w:t>
-      </w:r>
-    </w:p>
-    <w:p>
-      <w:pPr>
-        <w:pStyle w:val="Compact"/>
-        <w:numPr>
-          <w:ilvl w:val="0"/>
-          <w:numId w:val="1016"/>
-        </w:numPr>
-      </w:pPr>
-      <w:r>
-        <w:t xml:space="preserve">DuckDB files can be backed up by the regular sync (authoritative copy is on external)</w:t>
-      </w:r>
-    </w:p>
-    <w:p>
-      <w:pPr>
-        <w:pStyle w:val="Compact"/>
-        <w:numPr>
-          <w:ilvl w:val="0"/>
-          <w:numId w:val="1016"/>
-        </w:numPr>
-      </w:pPr>
-      <w:r>
-        <w:t xml:space="preserve">Docker volumes (Caddy certificates, config) should be included in any BOEM-managed backup system</w:t>
-      </w:r>
-    </w:p>
-    <w:p>
-      <w:pPr>
-        <w:pStyle w:val="Compact"/>
-        <w:numPr>
-          <w:ilvl w:val="0"/>
-          <w:numId w:val="1016"/>
-        </w:numPr>
-      </w:pPr>
-      <w:r>
-        <w:t xml:space="preserve">The</w:t>
-      </w:r>
-      <w:r>
-        <w:t xml:space="preserve"> </w:t>
-      </w:r>
-      <w:r>
-        <w:rPr>
-          <w:rStyle w:val="VerbatimChar"/>
-        </w:rPr>
-        <w:t xml:space="preserve">/share</w:t>
-      </w:r>
-      <w:r>
-        <w:t xml:space="preserve"> </w:t>
-      </w:r>
-      <w:r>
-        <w:t xml:space="preserve">directory should be on redundant storage or included in enterprise backup</w:t>
-      </w:r>
-    </w:p>
-    <w:p>
-      <w:pPr>
-        <w:pStyle w:val="FirstParagraph"/>
-      </w:pPr>
-      <w:r>
-        <w:rPr>
-          <w:b/>
-          <w:bCs/>
-        </w:rPr>
-        <w:t xml:space="preserve">Action</w:t>
-      </w:r>
-      <w:r>
-        <w:t xml:space="preserve">: coordinate with BOEM IT on backup integration.</w:t>
-      </w:r>
-    </w:p>
-    <w:bookmarkEnd w:id="83"/>
-    <w:bookmarkStart w:id="85" w:name="X5d200679240eaf08426e94bd401c5cd56ea8001"/>
-    <w:p>
-      <w:pPr>
-        <w:pStyle w:val="Heading3"/>
-      </w:pPr>
-      <w:r>
-        <w:t xml:space="preserve">7.8 8. Caddy TLS certificates on internal network</w:t>
-      </w:r>
-    </w:p>
-    <w:p>
-      <w:pPr>
-        <w:pStyle w:val="FirstParagraph"/>
-      </w:pPr>
-      <w:r>
-        <w:t xml:space="preserve">Caddy automatically provisions TLS certificates via Let’s Encrypt, but this requires:</w:t>
       </w:r>
     </w:p>
     <w:p>
@@ -6545,7 +6777,7 @@
         </w:numPr>
       </w:pPr>
       <w:r>
-        <w:t xml:space="preserve">External DNS resolution (the domain must resolve publicly)</w:t>
+        <w:t xml:space="preserve">DuckDB files can be backed up by the regular sync (authoritative copy is on external)</w:t>
       </w:r>
     </w:p>
     <w:p>
@@ -6557,7 +6789,34 @@
         </w:numPr>
       </w:pPr>
       <w:r>
-        <w:t xml:space="preserve">HTTP challenge (port 80 accessible from the internet) or DNS challenge</w:t>
+        <w:t xml:space="preserve">Docker volumes (Caddy certificates, config) should be included in any BOEM-managed backup system</w:t>
+      </w:r>
+    </w:p>
+    <w:p>
+      <w:pPr>
+        <w:pStyle w:val="Compact"/>
+        <w:numPr>
+          <w:ilvl w:val="0"/>
+          <w:numId w:val="1017"/>
+        </w:numPr>
+      </w:pPr>
+      <w:r>
+        <w:t xml:space="preserve">The</w:t>
+      </w:r>
+      <w:r>
+        <w:t xml:space="preserve"> </w:t>
+      </w:r>
+      <w:r>
+        <w:rPr>
+          <w:rStyle w:val="VerbatimChar"/>
+        </w:rPr>
+        <w:t xml:space="preserve">/share</w:t>
+      </w:r>
+      <w:r>
+        <w:t xml:space="preserve"> </w:t>
+      </w:r>
+      <w:r>
+        <w:t xml:space="preserve">directory should be on redundant storage or included in enterprise backup</w:t>
       </w:r>
     </w:p>
     <w:p>
@@ -6565,7 +6824,32 @@
         <w:pStyle w:val="FirstParagraph"/>
       </w:pPr>
       <w:r>
-        <w:t xml:space="preserve">If the internal server is not internet-accessible:</w:t>
+        <w:rPr>
+          <w:b/>
+          <w:bCs/>
+        </w:rPr>
+        <w:t xml:space="preserve">Action</w:t>
+      </w:r>
+      <w:r>
+        <w:t xml:space="preserve">: coordinate with BOEM IT on backup integration.</w:t>
+      </w:r>
+    </w:p>
+    <w:bookmarkEnd w:id="87"/>
+    <w:bookmarkStart w:id="89" w:name="X5d200679240eaf08426e94bd401c5cd56ea8001"/>
+    <w:p>
+      <w:pPr>
+        <w:pStyle w:val="Heading3"/>
+      </w:pPr>
+      <w:r>
+        <w:t xml:space="preserve">7.8 8. Caddy TLS certificates on internal network</w:t>
+      </w:r>
+    </w:p>
+    <w:p>
+      <w:pPr>
+        <w:pStyle w:val="FirstParagraph"/>
+      </w:pPr>
+      <w:r>
+        <w:t xml:space="preserve">Caddy automatically provisions TLS certificates via Let’s Encrypt, but this requires:</w:t>
       </w:r>
     </w:p>
     <w:p>
@@ -6577,12 +6861,44 @@
         </w:numPr>
       </w:pPr>
       <w:r>
+        <w:t xml:space="preserve">External DNS resolution (the domain must resolve publicly)</w:t>
+      </w:r>
+    </w:p>
+    <w:p>
+      <w:pPr>
+        <w:pStyle w:val="Compact"/>
+        <w:numPr>
+          <w:ilvl w:val="0"/>
+          <w:numId w:val="1018"/>
+        </w:numPr>
+      </w:pPr>
+      <w:r>
+        <w:t xml:space="preserve">HTTP challenge (port 80 accessible from the internet) or DNS challenge</w:t>
+      </w:r>
+    </w:p>
+    <w:p>
+      <w:pPr>
+        <w:pStyle w:val="FirstParagraph"/>
+      </w:pPr>
+      <w:r>
+        <w:t xml:space="preserve">If the internal server is not internet-accessible:</w:t>
+      </w:r>
+    </w:p>
+    <w:p>
+      <w:pPr>
+        <w:pStyle w:val="Compact"/>
+        <w:numPr>
+          <w:ilvl w:val="0"/>
+          <w:numId w:val="1019"/>
+        </w:numPr>
+      </w:pPr>
+      <w:r>
         <w:t xml:space="preserve">Use Caddy’s</w:t>
       </w:r>
       <w:r>
         <w:t xml:space="preserve"> </w:t>
       </w:r>
-      <w:hyperlink r:id="rId84">
+      <w:hyperlink r:id="rId88">
         <w:r>
           <w:rPr>
             <w:rStyle w:val="Hyperlink"/>
@@ -6602,7 +6918,7 @@
         <w:pStyle w:val="Compact"/>
         <w:numPr>
           <w:ilvl w:val="0"/>
-          <w:numId w:val="1018"/>
+          <w:numId w:val="1019"/>
         </w:numPr>
       </w:pPr>
       <w:r>
@@ -6614,7 +6930,7 @@
         <w:pStyle w:val="Compact"/>
         <w:numPr>
           <w:ilvl w:val="0"/>
-          <w:numId w:val="1018"/>
+          <w:numId w:val="1019"/>
         </w:numPr>
       </w:pPr>
       <w:r>
@@ -6636,8 +6952,8 @@
         <w:t xml:space="preserve">: determine TLS strategy based on whether the internal server will be internet-facing.</w:t>
       </w:r>
     </w:p>
-    <w:bookmarkEnd w:id="85"/>
-    <w:bookmarkEnd w:id="86"/>
+    <w:bookmarkEnd w:id="89"/>
+    <w:bookmarkEnd w:id="90"/>
     <w:sectPr>
       <w:footnotePr>
         <w:numRestart w:val="eachSect"/>
@@ -6906,6 +7222,9 @@
     <w:abstractNumId w:val="991"/>
   </w:num>
   <w:num w:numId="1018">
+    <w:abstractNumId w:val="991"/>
+  </w:num>
+  <w:num w:numId="1019">
     <w:abstractNumId w:val="991"/>
   </w:num>
 </w:numbering>

</xml_diff>